<commit_message>
Commit finishing for thursday
For the moment , we have done all the premilinary
</commit_message>
<xml_diff>
--- a/Lasec Project.docx
+++ b/Lasec Project.docx
@@ -58,332 +58,805 @@
           <w:u w:val="single"/>
           <w:lang w:val="en-US"/>
         </w:rPr>
-        <w:t>Je</w:t>
+        <w:t>Jeudi</w:t>
+      </w:r>
+      <w:proofErr w:type="spellEnd"/>
+      <w:r>
+        <w:rPr>
+          <w:i/>
+          <w:sz w:val="28"/>
+          <w:szCs w:val="28"/>
+          <w:u w:val="single"/>
+          <w:lang w:val="en-US"/>
+        </w:rPr>
+        <w:t xml:space="preserve"> 25/02:</w:t>
+      </w:r>
+    </w:p>
+    <w:p>
+      <w:pPr>
+        <w:rPr>
+          <w:lang w:val="en-US"/>
+        </w:rPr>
+      </w:pPr>
+      <w:r>
+        <w:rPr>
+          <w:lang w:val="en-US"/>
+        </w:rPr>
+        <w:t xml:space="preserve">Beginning of the lecture first done by Alina </w:t>
+      </w:r>
+      <w:proofErr w:type="spellStart"/>
+      <w:r>
+        <w:rPr>
+          <w:lang w:val="en-US"/>
+        </w:rPr>
+        <w:t>Matyukhina</w:t>
+      </w:r>
+      <w:proofErr w:type="spellEnd"/>
+      <w:r>
+        <w:rPr>
+          <w:lang w:val="en-US"/>
+        </w:rPr>
+        <w:t>.</w:t>
+      </w:r>
+    </w:p>
+    <w:p>
+      <w:pPr>
+        <w:rPr>
+          <w:b/>
+          <w:i/>
+          <w:sz w:val="44"/>
+          <w:szCs w:val="44"/>
+          <w:u w:val="single"/>
+          <w:lang w:val="en-US"/>
+        </w:rPr>
+      </w:pPr>
+      <w:r>
+        <w:rPr>
+          <w:b/>
+          <w:i/>
+          <w:sz w:val="44"/>
+          <w:szCs w:val="44"/>
+          <w:u w:val="single"/>
+          <w:lang w:val="en-US"/>
+        </w:rPr>
+        <w:t>Intro:</w:t>
+      </w:r>
+    </w:p>
+    <w:p>
+      <w:pPr>
+        <w:rPr>
+          <w:lang w:val="en-US"/>
+        </w:rPr>
+      </w:pPr>
+      <w:r>
+        <w:rPr>
+          <w:lang w:val="en-US"/>
+        </w:rPr>
+        <w:t xml:space="preserve">So the basics of Hill cipher is the separation of the plain text in blocks of size </w:t>
+      </w:r>
+      <w:r>
+        <w:rPr>
+          <w:i/>
+          <w:lang w:val="en-US"/>
+        </w:rPr>
+        <w:t>d</w:t>
+      </w:r>
+      <w:r>
+        <w:rPr>
+          <w:lang w:val="en-US"/>
+        </w:rPr>
+        <w:t xml:space="preserve">, and to multiply each block by the key which is a matrix </w:t>
+      </w:r>
+      <w:r>
+        <w:rPr>
+          <w:i/>
+          <w:lang w:val="en-US"/>
+        </w:rPr>
+        <w:t>d x d</w:t>
+      </w:r>
+      <w:r>
+        <w:rPr>
+          <w:lang w:val="en-US"/>
+        </w:rPr>
+        <w:t>. As this cipher is linear, it is easy breakable.</w:t>
+      </w:r>
+    </w:p>
+    <w:p>
+      <w:pPr>
+        <w:rPr>
+          <w:u w:val="single"/>
+          <w:lang w:val="en-US"/>
+        </w:rPr>
+      </w:pPr>
+      <w:r>
+        <w:rPr>
+          <w:u w:val="single"/>
+          <w:lang w:val="en-US"/>
+        </w:rPr>
+        <w:t>Hill cipher:</w:t>
+      </w:r>
+    </w:p>
+    <w:p>
+      <w:pPr>
+        <w:rPr>
+          <w:lang w:val="en-US"/>
+        </w:rPr>
+      </w:pPr>
+      <w:r>
+        <w:rPr>
+          <w:lang w:val="en-US"/>
+        </w:rPr>
+        <w:t>The plain text space is defined by the set of ALL meaningful English strings of length multiple of an integer d. (the length of the blocks</w:t>
+      </w:r>
+      <w:r>
+        <w:rPr>
+          <w:lang w:val="en-US"/>
+        </w:rPr>
+        <w:t>).</w:t>
+      </w:r>
+      <w:r>
+        <w:rPr>
+          <w:lang w:val="en-US"/>
+        </w:rPr>
+        <w:t xml:space="preserve"> Each characters belong to Z/26Z.</w:t>
+      </w:r>
+    </w:p>
+    <w:p>
+      <w:pPr>
+        <w:rPr>
+          <w:lang w:val="en-US"/>
+        </w:rPr>
+      </w:pPr>
+      <w:r>
+        <w:rPr>
+          <w:lang w:val="en-US"/>
+        </w:rPr>
+        <w:t xml:space="preserve">To encode and get the cipher text C we do C = K * P (where K is the key and </w:t>
+      </w:r>
+      <w:r>
+        <w:rPr>
+          <w:lang w:val="en-US"/>
+        </w:rPr>
+        <w:t>P the plaintext) the whole modulo 26.</w:t>
+      </w:r>
+    </w:p>
+    <w:p>
+      <w:pPr>
+        <w:rPr>
+          <w:lang w:val="en-US"/>
+        </w:rPr>
+      </w:pPr>
+      <w:r>
+        <w:rPr>
+          <w:lang w:val="en-US"/>
+        </w:rPr>
+        <w:t>To decode as the matrix K of the Key is invertible, we just get P = K^-1 * C and modulo 26 again.</w:t>
+      </w:r>
+    </w:p>
+    <w:p>
+      <w:pPr>
+        <w:rPr>
+          <w:lang w:val="en-US"/>
+        </w:rPr>
+      </w:pPr>
+      <w:r>
+        <w:rPr>
+          <w:lang w:val="en-US"/>
+        </w:rPr>
+        <w:t>So if you intercept d^2 pair of C/P you can easily do a mapping and find the matrix K.</w:t>
+      </w:r>
+    </w:p>
+    <w:p>
+      <w:pPr>
+        <w:rPr>
+          <w:i/>
+          <w:u w:val="single"/>
+          <w:lang w:val="en-US"/>
+        </w:rPr>
+      </w:pPr>
+      <w:r>
+        <w:rPr>
+          <w:u w:val="single"/>
+          <w:lang w:val="en-US"/>
+        </w:rPr>
+        <w:t>Note on brute force</w:t>
+      </w:r>
+      <w:r>
+        <w:rPr>
+          <w:i/>
+          <w:u w:val="single"/>
+          <w:lang w:val="en-US"/>
+        </w:rPr>
+        <w:t>:</w:t>
+      </w:r>
+    </w:p>
+    <w:p>
+      <w:pPr>
+        <w:rPr>
+          <w:i/>
+          <w:lang w:val="en-US"/>
+        </w:rPr>
+      </w:pPr>
+      <w:r>
+        <w:rPr>
+          <w:lang w:val="en-US"/>
+        </w:rPr>
+        <w:t xml:space="preserve">To do an exhaustive search on the whole space of matrix K, you need 26^(d²) matrix multiplication because for each letter of the alphabet you need to test a matrix that is of size </w:t>
+      </w:r>
+      <w:proofErr w:type="spellStart"/>
+      <w:r>
+        <w:rPr>
+          <w:i/>
+          <w:lang w:val="en-US"/>
+        </w:rPr>
+        <w:t>dxd</w:t>
+      </w:r>
+      <w:proofErr w:type="spellEnd"/>
+      <w:r>
+        <w:rPr>
+          <w:i/>
+          <w:lang w:val="en-US"/>
+        </w:rPr>
+        <w:t>,</w:t>
+      </w:r>
+      <w:r>
+        <w:rPr>
+          <w:lang w:val="en-US"/>
+        </w:rPr>
+        <w:t xml:space="preserve"> and then chose those who are meaningful </w:t>
+      </w:r>
+      <w:r>
+        <w:rPr>
+          <w:lang w:val="en-US"/>
+        </w:rPr>
+        <w:t xml:space="preserve">when you multiply </w:t>
+      </w:r>
+      <w:r>
+        <w:rPr>
+          <w:lang w:val="en-US"/>
+        </w:rPr>
+        <w:t>so O(d^3*</w:t>
+      </w:r>
+      <w:r>
+        <w:rPr>
+          <w:lang w:val="en-US"/>
+        </w:rPr>
+        <w:t>26^(</w:t>
+      </w:r>
+      <w:r>
+        <w:rPr>
+          <w:lang w:val="en-US"/>
+        </w:rPr>
+        <w:t>d²</w:t>
+      </w:r>
+      <w:r>
+        <w:rPr>
+          <w:lang w:val="en-US"/>
+        </w:rPr>
+        <w:t>)</w:t>
+      </w:r>
+      <w:r>
+        <w:rPr>
+          <w:lang w:val="en-US"/>
+        </w:rPr>
+        <w:t>)</w:t>
+      </w:r>
+      <w:r>
+        <w:rPr>
+          <w:lang w:val="en-US"/>
+        </w:rPr>
+        <w:t xml:space="preserve">. Work with </w:t>
+      </w:r>
+      <w:r>
+        <w:rPr>
+          <w:lang w:val="en-US"/>
+        </w:rPr>
+        <w:t>cipher text</w:t>
+      </w:r>
+      <w:r>
+        <w:rPr>
+          <w:lang w:val="en-US"/>
+        </w:rPr>
+        <w:t xml:space="preserve"> length = 1.27</w:t>
+      </w:r>
+      <w:r>
+        <w:rPr>
+          <w:i/>
+          <w:lang w:val="en-US"/>
+        </w:rPr>
+        <w:t>d².</w:t>
+      </w:r>
+    </w:p>
+    <w:p>
+      <w:pPr>
+        <w:rPr>
+          <w:u w:val="single"/>
+          <w:lang w:val="en-US"/>
+        </w:rPr>
+      </w:pPr>
+      <w:r>
+        <w:rPr>
+          <w:u w:val="single"/>
+          <w:lang w:val="en-US"/>
+        </w:rPr>
+        <w:t>Improvement of the brute force attack:</w:t>
+      </w:r>
+    </w:p>
+    <w:p>
+      <w:pPr>
+        <w:rPr>
+          <w:lang w:val="en-US"/>
+        </w:rPr>
+      </w:pPr>
+      <w:r>
+        <w:rPr>
+          <w:lang w:val="en-US"/>
+        </w:rPr>
+        <w:t xml:space="preserve">We can use the divide and conquer method instead of using the full redundancy of English language, so we could get to </w:t>
+      </w:r>
+      <w:r>
+        <w:rPr>
+          <w:lang w:val="en-US"/>
+        </w:rPr>
+        <w:t>O(d^3*26^(d²)</w:t>
+      </w:r>
+      <w:r>
+        <w:rPr>
+          <w:lang w:val="en-US"/>
+        </w:rPr>
+        <w:t>/d!) as we didn’t get the good one but permutation, so it leads to O(d²</w:t>
+      </w:r>
+      <w:r>
+        <w:rPr>
+          <w:lang w:val="en-US"/>
+        </w:rPr>
+        <w:t>*26^(d²)</w:t>
+      </w:r>
+      <w:r>
+        <w:rPr>
+          <w:lang w:val="en-US"/>
+        </w:rPr>
+        <w:t>/log(d)). Work with cipher text length at least 8.96d² - 0(log(d)).</w:t>
+      </w:r>
+    </w:p>
+    <w:p>
+      <w:pPr>
+        <w:rPr>
+          <w:lang w:val="en-US"/>
+        </w:rPr>
+      </w:pPr>
+      <w:r>
+        <w:rPr>
+          <w:lang w:val="en-US"/>
+        </w:rPr>
+        <w:t>Then we would get to O(d</w:t>
+      </w:r>
+      <w:r>
+        <w:rPr>
+          <w:lang w:val="en-US"/>
+        </w:rPr>
+        <w:t>*26^(</w:t>
+      </w:r>
+      <w:r>
+        <w:rPr>
+          <w:lang w:val="en-US"/>
+        </w:rPr>
+        <w:t>d</w:t>
+      </w:r>
+      <w:r>
+        <w:rPr>
+          <w:lang w:val="en-US"/>
+        </w:rPr>
+        <w:t>)</w:t>
+      </w:r>
+      <w:r>
+        <w:rPr>
+          <w:lang w:val="en-US"/>
+        </w:rPr>
+        <w:t>) by removing repetitive calculations with a precomputation time of O(d²)</w:t>
+      </w:r>
+    </w:p>
+    <w:p>
+      <w:pPr>
+        <w:rPr>
+          <w:u w:val="single"/>
+          <w:lang w:val="en-US"/>
+        </w:rPr>
+      </w:pPr>
+      <w:r>
+        <w:rPr>
+          <w:u w:val="single"/>
+          <w:lang w:val="en-US"/>
+        </w:rPr>
+        <w:t>Last improvement:</w:t>
+      </w:r>
+    </w:p>
+    <w:p>
+      <w:pPr>
+        <w:rPr>
+          <w:rFonts w:ascii="Symbol" w:hAnsi="Symbol"/>
+          <w:lang w:val="en-US"/>
+        </w:rPr>
+      </w:pPr>
+      <w:r>
+        <w:rPr>
+          <w:lang w:val="en-US"/>
+        </w:rPr>
+        <w:t xml:space="preserve">With the Chinese Reminder Theorem, we could </w:t>
+      </w:r>
+      <w:r>
+        <w:rPr>
+          <w:lang w:val="en-US"/>
+        </w:rPr>
+        <w:t>get to a final complexity of O(d*13^d) (it applies as we are in Z/26Z</w:t>
+      </w:r>
+      <w:proofErr w:type="gramStart"/>
+      <w:r>
+        <w:rPr>
+          <w:lang w:val="en-US"/>
+        </w:rPr>
+        <w:t>)</w:t>
+      </w:r>
+      <w:r>
+        <w:rPr>
+          <w:lang w:val="en-US"/>
+        </w:rPr>
+        <w:t xml:space="preserve"> ,</w:t>
+      </w:r>
+      <w:proofErr w:type="gramEnd"/>
+      <w:r>
+        <w:rPr>
+          <w:lang w:val="en-US"/>
+        </w:rPr>
+        <w:t xml:space="preserve"> but the length of the cipher text in the divide and conquer must be </w:t>
+      </w:r>
+      <w:r>
+        <w:t>λ</w:t>
+      </w:r>
+      <w:r>
+        <w:rPr>
+          <w:lang w:val="en-US"/>
+        </w:rPr>
+        <w:t>*n.</w:t>
+      </w:r>
+    </w:p>
+    <w:p>
+      <w:pPr>
+        <w:rPr>
+          <w:lang w:val="en-US"/>
+        </w:rPr>
+      </w:pPr>
+    </w:p>
+    <w:p>
+      <w:pPr>
+        <w:rPr>
+          <w:b/>
+          <w:i/>
+          <w:sz w:val="44"/>
+          <w:szCs w:val="44"/>
+          <w:u w:val="single"/>
+          <w:lang w:val="en-US"/>
+        </w:rPr>
+      </w:pPr>
+      <w:r>
+        <w:rPr>
+          <w:b/>
+          <w:i/>
+          <w:sz w:val="44"/>
+          <w:szCs w:val="44"/>
+          <w:u w:val="single"/>
+          <w:lang w:val="en-US"/>
+        </w:rPr>
+        <w:t>Goal of this project:</w:t>
+      </w:r>
+    </w:p>
+    <w:p>
+      <w:pPr>
+        <w:rPr>
+          <w:b/>
+          <w:i/>
+          <w:sz w:val="44"/>
+          <w:szCs w:val="44"/>
+          <w:u w:val="single"/>
+          <w:lang w:val="en-US"/>
+        </w:rPr>
+      </w:pPr>
+    </w:p>
+    <w:p>
+      <w:pPr>
+        <w:rPr>
+          <w:lang w:val="en-US"/>
+        </w:rPr>
+      </w:pPr>
+      <w:r>
+        <w:rPr>
+          <w:lang w:val="en-US"/>
+        </w:rPr>
+        <w:t xml:space="preserve">So now the goal of this project is to </w:t>
+      </w:r>
+      <w:r>
+        <w:rPr>
+          <w:lang w:val="en-US"/>
+        </w:rPr>
+        <w:t>present new cipher</w:t>
+      </w:r>
+      <w:r>
+        <w:rPr>
+          <w:lang w:val="en-US"/>
+        </w:rPr>
+        <w:t xml:space="preserve"> </w:t>
+      </w:r>
+      <w:r>
+        <w:rPr>
+          <w:lang w:val="en-US"/>
+        </w:rPr>
+        <w:t>text-only attack. We first recover matrix K in Z/2Z. Observe the probability distribution of P in Z/2Z, or the bias of it. Then we proved that the largest bias</w:t>
+      </w:r>
+      <w:r>
+        <w:rPr>
+          <w:lang w:val="en-US"/>
+        </w:rPr>
+        <w:t xml:space="preserve"> </w:t>
+      </w:r>
+      <w:r>
+        <w:rPr>
+          <w:lang w:val="en-US"/>
+        </w:rPr>
+        <w:t>(</w:t>
+      </w:r>
+      <w:r>
+        <w:t>λ</w:t>
+      </w:r>
+      <w:r>
+        <w:rPr>
+          <w:lang w:val="en-US"/>
+        </w:rPr>
+        <w:t xml:space="preserve">.P) can be </w:t>
+      </w:r>
+      <w:r>
+        <w:rPr>
+          <w:lang w:val="en-US"/>
+        </w:rPr>
+        <w:t>obtained</w:t>
       </w:r>
       <w:bookmarkStart w:id="0" w:name="_GoBack"/>
       <w:bookmarkEnd w:id="0"/>
       <w:r>
         <w:rPr>
-          <w:i/>
-          <w:sz w:val="28"/>
-          <w:szCs w:val="28"/>
-          <w:u w:val="single"/>
-          <w:lang w:val="en-US"/>
-        </w:rPr>
-        <w:t>udi</w:t>
+          <w:lang w:val="en-US"/>
+        </w:rPr>
+        <w:t xml:space="preserve"> with </w:t>
+      </w:r>
+      <w:r>
+        <w:rPr>
+          <w:i/>
+          <w:lang w:val="en-US"/>
+        </w:rPr>
+        <w:t>weight(</w:t>
+      </w:r>
+      <w:r>
+        <w:t>λ</w:t>
+      </w:r>
+      <w:r>
+        <w:rPr>
+          <w:lang w:val="en-US"/>
+        </w:rPr>
+        <w:t>) = 1.</w:t>
+      </w:r>
+    </w:p>
+    <w:p>
+      <w:pPr>
+        <w:rPr>
+          <w:i/>
+          <w:lang w:val="en-US"/>
+        </w:rPr>
+      </w:pPr>
+    </w:p>
+    <w:p>
+      <w:pPr>
+        <w:rPr>
+          <w:u w:val="single"/>
+          <w:lang w:val="en-US"/>
+        </w:rPr>
+      </w:pPr>
+      <w:r>
+        <w:rPr>
+          <w:u w:val="single"/>
+          <w:lang w:val="en-US"/>
+        </w:rPr>
+        <w:t>Preliminary mathematical concepts and application:</w:t>
+      </w:r>
+    </w:p>
+    <w:p>
+      <w:pPr>
+        <w:rPr>
+          <w:lang w:val="en-US"/>
+        </w:rPr>
+      </w:pPr>
+      <w:r>
+        <w:rPr>
+          <w:lang w:val="en-US"/>
+        </w:rPr>
+        <w:t>So we can first reduce due to the Chinese Remainder Theorem as Z/26Z = Z/2Z X Z/13Z.</w:t>
+      </w:r>
+    </w:p>
+    <w:p>
+      <w:pPr>
+        <w:rPr>
+          <w:lang w:val="en-US"/>
+        </w:rPr>
+      </w:pPr>
+      <w:r>
+        <w:rPr>
+          <w:lang w:val="en-US"/>
+        </w:rPr>
+        <w:t>If we take the characteristic function of the random variable P</w:t>
+      </w:r>
+      <w:r>
+        <w:rPr>
+          <w:lang w:val="en-US"/>
+        </w:rPr>
+        <w:t xml:space="preserve"> (let’s call it X for the following case)</w:t>
+      </w:r>
+      <w:r>
+        <w:rPr>
+          <w:lang w:val="en-US"/>
+        </w:rPr>
+        <w:t xml:space="preserve">, we get </w:t>
+      </w:r>
+      <w:r>
+        <w:rPr>
+          <w:noProof/>
+          <w:lang w:eastAsia="fr-FR"/>
+        </w:rPr>
+        <w:drawing>
+          <wp:inline distT="0" distB="0" distL="0" distR="0">
+            <wp:extent cx="2886075" cy="495300"/>
+            <wp:effectExtent l="0" t="0" r="9525" b="0"/>
+            <wp:docPr id="1" name="Image 1" descr="\begin{align}&#10;\phi_{X}(t)&amp;=\mathbb{E}\left[e^{itX}\right]\\&#10;&amp;=\mathbb{E}\left[\cos (tX)\right]+i\ \mathbb{E}\left[\sin (tX)\right].&#10;\end{align}&#10;"/>
+            <wp:cNvGraphicFramePr>
+              <a:graphicFrameLocks xmlns:a="http://schemas.openxmlformats.org/drawingml/2006/main" noChangeAspect="1"/>
+            </wp:cNvGraphicFramePr>
+            <a:graphic xmlns:a="http://schemas.openxmlformats.org/drawingml/2006/main">
+              <a:graphicData uri="http://schemas.openxmlformats.org/drawingml/2006/picture">
+                <pic:pic xmlns:pic="http://schemas.openxmlformats.org/drawingml/2006/picture">
+                  <pic:nvPicPr>
+                    <pic:cNvPr id="0" name="Picture 1" descr="\begin{align}&#10;\phi_{X}(t)&amp;=\mathbb{E}\left[e^{itX}\right]\\&#10;&amp;=\mathbb{E}\left[\cos (tX)\right]+i\ \mathbb{E}\left[\sin (tX)\right].&#10;\end{align}&#10;"/>
+                    <pic:cNvPicPr>
+                      <a:picLocks noChangeAspect="1" noChangeArrowheads="1"/>
+                    </pic:cNvPicPr>
+                  </pic:nvPicPr>
+                  <pic:blipFill>
+                    <a:blip r:embed="rId4">
+                      <a:extLst>
+                        <a:ext uri="{28A0092B-C50C-407E-A947-70E740481C1C}">
+                          <a14:useLocalDpi xmlns:a14="http://schemas.microsoft.com/office/drawing/2010/main" val="0"/>
+                        </a:ext>
+                      </a:extLst>
+                    </a:blip>
+                    <a:srcRect/>
+                    <a:stretch>
+                      <a:fillRect/>
+                    </a:stretch>
+                  </pic:blipFill>
+                  <pic:spPr bwMode="auto">
+                    <a:xfrm>
+                      <a:off x="0" y="0"/>
+                      <a:ext cx="2886075" cy="495300"/>
+                    </a:xfrm>
+                    <a:prstGeom prst="rect">
+                      <a:avLst/>
+                    </a:prstGeom>
+                    <a:noFill/>
+                    <a:ln>
+                      <a:noFill/>
+                    </a:ln>
+                  </pic:spPr>
+                </pic:pic>
+              </a:graphicData>
+            </a:graphic>
+          </wp:inline>
+        </w:drawing>
+      </w:r>
+    </w:p>
+    <w:p>
+      <w:pPr>
+        <w:rPr>
+          <w:rStyle w:val="lang-el"/>
+          <w:lang w:val="en-US"/>
+        </w:rPr>
+      </w:pPr>
+      <w:r>
+        <w:rPr>
+          <w:lang w:val="en-US"/>
+        </w:rPr>
+        <w:t xml:space="preserve">And bias(P) = </w:t>
+      </w:r>
+      <w:r>
+        <w:rPr>
+          <w:rStyle w:val="lang-el"/>
+          <w:lang w:val="el-GR"/>
+        </w:rPr>
+        <w:t>ϕ</w:t>
+      </w:r>
+      <w:r>
+        <w:rPr>
+          <w:rStyle w:val="lang-el"/>
+          <w:lang w:val="en-US"/>
+        </w:rPr>
+        <w:t>(2</w:t>
+      </w:r>
+      <w:r>
+        <w:rPr>
+          <w:rStyle w:val="lang-el"/>
+          <w:lang w:val="el-GR"/>
+        </w:rPr>
+        <w:t>π</w:t>
+      </w:r>
+      <w:r>
+        <w:rPr>
+          <w:rStyle w:val="lang-el"/>
+          <w:lang w:val="en-US"/>
+        </w:rPr>
+        <w:t>/p)</w:t>
+      </w:r>
+      <w:r>
+        <w:rPr>
+          <w:rStyle w:val="lang-el"/>
+          <w:lang w:val="en-US"/>
+        </w:rPr>
+        <w:t xml:space="preserve"> in Z/</w:t>
+      </w:r>
+      <w:proofErr w:type="spellStart"/>
+      <w:r>
+        <w:rPr>
+          <w:rStyle w:val="lang-el"/>
+          <w:lang w:val="en-US"/>
+        </w:rPr>
+        <w:t>pZ</w:t>
       </w:r>
       <w:proofErr w:type="spellEnd"/>
       <w:r>
         <w:rPr>
-          <w:i/>
-          <w:sz w:val="28"/>
-          <w:szCs w:val="28"/>
-          <w:u w:val="single"/>
-          <w:lang w:val="en-US"/>
-        </w:rPr>
-        <w:t xml:space="preserve"> 25/02:</w:t>
-      </w:r>
-    </w:p>
-    <w:p>
-      <w:pPr>
-        <w:rPr>
-          <w:lang w:val="en-US"/>
-        </w:rPr>
-      </w:pPr>
-      <w:r>
-        <w:rPr>
-          <w:lang w:val="en-US"/>
-        </w:rPr>
-        <w:t xml:space="preserve">Beginning of the lecture first done by Alina </w:t>
-      </w:r>
-      <w:proofErr w:type="spellStart"/>
-      <w:r>
-        <w:rPr>
-          <w:lang w:val="en-US"/>
-        </w:rPr>
-        <w:t>Matyukhina</w:t>
-      </w:r>
-      <w:proofErr w:type="spellEnd"/>
-      <w:r>
-        <w:rPr>
-          <w:lang w:val="en-US"/>
-        </w:rPr>
-        <w:t>.</w:t>
-      </w:r>
-    </w:p>
-    <w:p>
-      <w:pPr>
-        <w:rPr>
-          <w:u w:val="single"/>
-          <w:lang w:val="en-US"/>
-        </w:rPr>
-      </w:pPr>
-      <w:r>
-        <w:rPr>
-          <w:u w:val="single"/>
-          <w:lang w:val="en-US"/>
-        </w:rPr>
-        <w:t>Intro:</w:t>
-      </w:r>
-    </w:p>
-    <w:p>
-      <w:pPr>
-        <w:rPr>
-          <w:lang w:val="en-US"/>
-        </w:rPr>
-      </w:pPr>
-      <w:r>
-        <w:rPr>
-          <w:lang w:val="en-US"/>
-        </w:rPr>
-        <w:t xml:space="preserve">So the basics of Hill cipher is the separation of the plain text in blocks of size </w:t>
-      </w:r>
-      <w:r>
-        <w:rPr>
-          <w:i/>
-          <w:lang w:val="en-US"/>
-        </w:rPr>
-        <w:t>d</w:t>
-      </w:r>
-      <w:r>
-        <w:rPr>
-          <w:lang w:val="en-US"/>
-        </w:rPr>
-        <w:t xml:space="preserve">, and to multiply each block by the key which is a matrix </w:t>
-      </w:r>
-      <w:r>
-        <w:rPr>
-          <w:i/>
-          <w:lang w:val="en-US"/>
-        </w:rPr>
-        <w:t>d x d</w:t>
-      </w:r>
-      <w:r>
-        <w:rPr>
-          <w:lang w:val="en-US"/>
-        </w:rPr>
-        <w:t>. As this cipher is linear, it is easy breakable.</w:t>
-      </w:r>
-    </w:p>
-    <w:p>
-      <w:pPr>
-        <w:rPr>
-          <w:u w:val="single"/>
-          <w:lang w:val="en-US"/>
-        </w:rPr>
-      </w:pPr>
-      <w:r>
-        <w:rPr>
-          <w:u w:val="single"/>
-          <w:lang w:val="en-US"/>
-        </w:rPr>
-        <w:t>Hill cipher:</w:t>
-      </w:r>
-    </w:p>
-    <w:p>
-      <w:pPr>
-        <w:rPr>
-          <w:lang w:val="en-US"/>
-        </w:rPr>
-      </w:pPr>
-      <w:r>
-        <w:rPr>
-          <w:lang w:val="en-US"/>
-        </w:rPr>
-        <w:t>The plain text space is defined by the set of ALL meaningful English strings of length multiple of an integer d. (the length of the blocks</w:t>
-      </w:r>
-      <w:r>
-        <w:rPr>
-          <w:lang w:val="en-US"/>
-        </w:rPr>
-        <w:t>).</w:t>
-      </w:r>
-      <w:r>
-        <w:rPr>
-          <w:lang w:val="en-US"/>
-        </w:rPr>
-        <w:t xml:space="preserve"> Each characters belong to Z/26Z.</w:t>
-      </w:r>
-    </w:p>
-    <w:p>
-      <w:pPr>
-        <w:rPr>
-          <w:lang w:val="en-US"/>
-        </w:rPr>
-      </w:pPr>
-      <w:r>
-        <w:rPr>
-          <w:lang w:val="en-US"/>
-        </w:rPr>
-        <w:t xml:space="preserve">To encode and get the cipher text C we do C = K * P (where K is the key and </w:t>
-      </w:r>
-      <w:r>
-        <w:rPr>
-          <w:lang w:val="en-US"/>
-        </w:rPr>
-        <w:t>P the plaintext) the whole modulo 26.</w:t>
-      </w:r>
-    </w:p>
-    <w:p>
-      <w:pPr>
-        <w:rPr>
-          <w:lang w:val="en-US"/>
-        </w:rPr>
-      </w:pPr>
-      <w:r>
-        <w:rPr>
-          <w:lang w:val="en-US"/>
-        </w:rPr>
-        <w:t>To decode as the matrix K of the Key is invertible, we just get P = K^-1 * C and modulo 26 again.</w:t>
-      </w:r>
-    </w:p>
-    <w:p>
-      <w:pPr>
-        <w:rPr>
-          <w:lang w:val="en-US"/>
-        </w:rPr>
-      </w:pPr>
-      <w:r>
-        <w:rPr>
-          <w:lang w:val="en-US"/>
-        </w:rPr>
-        <w:t>So if you intercept d^2 pair of C/P you can easily do a mapping and find the matrix K.</w:t>
-      </w:r>
-    </w:p>
-    <w:p>
-      <w:pPr>
-        <w:rPr>
-          <w:i/>
-          <w:u w:val="single"/>
-          <w:lang w:val="en-US"/>
-        </w:rPr>
-      </w:pPr>
-      <w:r>
-        <w:rPr>
-          <w:u w:val="single"/>
-          <w:lang w:val="en-US"/>
-        </w:rPr>
-        <w:t>Note on brute force</w:t>
-      </w:r>
-      <w:r>
-        <w:rPr>
-          <w:i/>
-          <w:u w:val="single"/>
-          <w:lang w:val="en-US"/>
-        </w:rPr>
-        <w:t>:</w:t>
-      </w:r>
-    </w:p>
-    <w:p>
-      <w:pPr>
-        <w:rPr>
-          <w:i/>
-          <w:lang w:val="en-US"/>
-        </w:rPr>
-      </w:pPr>
-      <w:r>
-        <w:rPr>
-          <w:lang w:val="en-US"/>
-        </w:rPr>
-        <w:t xml:space="preserve">To do an exhaustive search on the whole space of matrix K, you need 26^(d²) matrix multiplication because for each letter of the alphabet you need to test a matrix that is of size </w:t>
-      </w:r>
-      <w:proofErr w:type="spellStart"/>
+          <w:rStyle w:val="lang-el"/>
+          <w:lang w:val="en-US"/>
+        </w:rPr>
+        <w:t>. We got p = 2 in our case and end up with E [(-1) ^X)]. By the formula of the expectation for a discrete random variable we end up with:</w:t>
+      </w:r>
+    </w:p>
+    <w:p>
+      <w:r>
+        <w:rPr>
+          <w:rStyle w:val="lang-el"/>
+        </w:rPr>
+        <w:t>E [(-1) ^X)</w:t>
+      </w:r>
+      <w:r>
+        <w:rPr>
+          <w:rStyle w:val="lang-el"/>
+        </w:rPr>
+        <w:t>] = (-</w:t>
+      </w:r>
       <w:proofErr w:type="gramStart"/>
       <w:r>
         <w:rPr>
-          <w:i/>
-          <w:lang w:val="en-US"/>
-        </w:rPr>
-        <w:t>dxd</w:t>
-      </w:r>
-      <w:proofErr w:type="spellEnd"/>
-      <w:r>
-        <w:rPr>
-          <w:i/>
-          <w:lang w:val="en-US"/>
-        </w:rPr>
-        <w:t xml:space="preserve"> </w:t>
-      </w:r>
-      <w:r>
-        <w:rPr>
-          <w:lang w:val="en-US"/>
-        </w:rPr>
-        <w:t>,</w:t>
+          <w:rStyle w:val="lang-el"/>
+        </w:rPr>
+        <w:t>1)^</w:t>
       </w:r>
       <w:proofErr w:type="gramEnd"/>
       <w:r>
         <w:rPr>
-          <w:lang w:val="en-US"/>
-        </w:rPr>
-        <w:t xml:space="preserve"> and then chose those who are meaningful so O(d^3*</w:t>
-      </w:r>
-      <w:r>
-        <w:rPr>
-          <w:lang w:val="en-US"/>
-        </w:rPr>
-        <w:t>26^(</w:t>
-      </w:r>
-      <w:r>
-        <w:rPr>
-          <w:lang w:val="en-US"/>
-        </w:rPr>
-        <w:t>d²</w:t>
-      </w:r>
-      <w:r>
-        <w:rPr>
-          <w:lang w:val="en-US"/>
-        </w:rPr>
-        <w:t>)</w:t>
-      </w:r>
-      <w:r>
-        <w:rPr>
-          <w:lang w:val="en-US"/>
-        </w:rPr>
-        <w:t xml:space="preserve">. Work with </w:t>
-      </w:r>
-      <w:proofErr w:type="spellStart"/>
-      <w:r>
-        <w:rPr>
-          <w:lang w:val="en-US"/>
-        </w:rPr>
-        <w:t>ciphertext</w:t>
-      </w:r>
-      <w:proofErr w:type="spellEnd"/>
-      <w:r>
-        <w:rPr>
-          <w:lang w:val="en-US"/>
-        </w:rPr>
-        <w:t xml:space="preserve"> length = 1.27</w:t>
-      </w:r>
-      <w:r>
-        <w:rPr>
-          <w:i/>
-          <w:lang w:val="en-US"/>
-        </w:rPr>
-        <w:t>d².</w:t>
-      </w:r>
-    </w:p>
-    <w:p>
-      <w:pPr>
-        <w:rPr>
-          <w:u w:val="single"/>
-          <w:lang w:val="en-US"/>
-        </w:rPr>
-      </w:pPr>
-      <w:r>
-        <w:rPr>
-          <w:u w:val="single"/>
-          <w:lang w:val="en-US"/>
-        </w:rPr>
-        <w:t>Improvement of the brute force attack:</w:t>
-      </w:r>
-    </w:p>
-    <w:p>
-      <w:pPr>
-        <w:rPr>
-          <w:lang w:val="en-US"/>
-        </w:rPr>
-      </w:pPr>
+          <w:rStyle w:val="lang-el"/>
+        </w:rPr>
+        <w:t>0  Pr(X=0) + (-1) Pr(X=1) = Pr(X=0) - Pr(X=1)</w:t>
+      </w:r>
+      <w:r>
+        <w:rPr>
+          <w:rStyle w:val="lang-el"/>
+        </w:rPr>
+        <w:t xml:space="preserve"> = 2Pr(X=0) – 1.</w:t>
+      </w:r>
     </w:p>
     <w:sectPr>
       <w:pgSz w:w="11906" w:h="16838"/>
@@ -790,7 +1263,6 @@
   <w:style w:type="character" w:default="1" w:styleId="Policepardfaut">
     <w:name w:val="Default Paragraph Font"/>
     <w:uiPriority w:val="1"/>
-    <w:semiHidden/>
     <w:unhideWhenUsed/>
   </w:style>
   <w:style w:type="table" w:default="1" w:styleId="TableauNormal">
@@ -813,6 +1285,11 @@
     <w:uiPriority w:val="99"/>
     <w:semiHidden/>
     <w:unhideWhenUsed/>
+  </w:style>
+  <w:style w:type="character" w:customStyle="1" w:styleId="lang-el">
+    <w:name w:val="lang-el"/>
+    <w:basedOn w:val="Policepardfaut"/>
+    <w:rsid w:val="006F5782"/>
   </w:style>
 </w:styles>
 </file>

</xml_diff>

<commit_message>
Commit on wednesday 2
Finish to read the hill cipher things
</commit_message>
<xml_diff>
--- a/Lasec Project.docx
+++ b/Lasec Project.docx
@@ -49,6 +49,7 @@
           <w:lang w:val="en-US"/>
         </w:rPr>
       </w:pPr>
+      <w:proofErr w:type="spellStart"/>
       <w:r>
         <w:rPr>
           <w:i/>
@@ -57,20 +58,45 @@
           <w:u w:val="single"/>
           <w:lang w:val="en-US"/>
         </w:rPr>
-        <w:t>Jeudi 25/02:</w:t>
-      </w:r>
-    </w:p>
-    <w:p>
-      <w:pPr>
-        <w:rPr>
-          <w:lang w:val="en-US"/>
-        </w:rPr>
-      </w:pPr>
-      <w:r>
-        <w:rPr>
-          <w:lang w:val="en-US"/>
-        </w:rPr>
-        <w:t>Beginning of the lecture first done by Alina Matyukhina.</w:t>
+        <w:t>Jeudi</w:t>
+      </w:r>
+      <w:proofErr w:type="spellEnd"/>
+      <w:r>
+        <w:rPr>
+          <w:i/>
+          <w:sz w:val="28"/>
+          <w:szCs w:val="28"/>
+          <w:u w:val="single"/>
+          <w:lang w:val="en-US"/>
+        </w:rPr>
+        <w:t xml:space="preserve"> 25/02:</w:t>
+      </w:r>
+    </w:p>
+    <w:p>
+      <w:pPr>
+        <w:rPr>
+          <w:lang w:val="en-US"/>
+        </w:rPr>
+      </w:pPr>
+      <w:r>
+        <w:rPr>
+          <w:lang w:val="en-US"/>
+        </w:rPr>
+        <w:t xml:space="preserve">Beginning of the lecture first done by Alina </w:t>
+      </w:r>
+      <w:proofErr w:type="spellStart"/>
+      <w:r>
+        <w:rPr>
+          <w:lang w:val="en-US"/>
+        </w:rPr>
+        <w:t>Matyukhina</w:t>
+      </w:r>
+      <w:proofErr w:type="spellEnd"/>
+      <w:r>
+        <w:rPr>
+          <w:lang w:val="en-US"/>
+        </w:rPr>
+        <w:t>.</w:t>
       </w:r>
     </w:p>
     <w:p>
@@ -287,12 +313,21 @@
         </w:rPr>
         <w:t xml:space="preserve">To do an exhaustive search on the whole space of matrix K, you need 26^(d²) matrix multiplication because for each letter of the alphabet you need to test a matrix that is of size </w:t>
       </w:r>
+      <w:proofErr w:type="spellStart"/>
       <w:r>
         <w:rPr>
           <w:i/>
           <w:lang w:val="en-US"/>
         </w:rPr>
-        <w:t>dxd,</w:t>
+        <w:t>dxd</w:t>
+      </w:r>
+      <w:proofErr w:type="spellEnd"/>
+      <w:r>
+        <w:rPr>
+          <w:i/>
+          <w:lang w:val="en-US"/>
+        </w:rPr>
+        <w:t>,</w:t>
       </w:r>
       <w:r>
         <w:rPr>
@@ -417,13 +452,27 @@
         <w:rPr>
           <w:lang w:val="en-US"/>
         </w:rPr>
-        <w:t>get to a final complexity of O(d*13^d) (it applies as we are in Z/26Z)</w:t>
-      </w:r>
-      <w:r>
-        <w:rPr>
-          <w:lang w:val="en-US"/>
-        </w:rPr>
-        <w:t xml:space="preserve"> , but the length of the cipher text in the divide and conquer must be </w:t>
+        <w:t>get to a final complexity of O(d*13^d) (it applies as we are in Z/26Z</w:t>
+      </w:r>
+      <w:proofErr w:type="gramStart"/>
+      <w:r>
+        <w:rPr>
+          <w:lang w:val="en-US"/>
+        </w:rPr>
+        <w:t>)</w:t>
+      </w:r>
+      <w:r>
+        <w:rPr>
+          <w:lang w:val="en-US"/>
+        </w:rPr>
+        <w:t xml:space="preserve"> ,</w:t>
+      </w:r>
+      <w:proofErr w:type="gramEnd"/>
+      <w:r>
+        <w:rPr>
+          <w:lang w:val="en-US"/>
+        </w:rPr>
+        <w:t xml:space="preserve"> but the length of the cipher text in the divide and conquer must be </w:t>
       </w:r>
       <w:r>
         <w:t>λ</w:t>
@@ -718,20 +767,50 @@
           <w:rStyle w:val="lang-el"/>
           <w:lang w:val="en-US"/>
         </w:rPr>
-        <w:t xml:space="preserve"> in Z/pZ. We got p = 2 in our case and end up with E [(-1) ^X)]. By the formula of the expectation for a discrete random variable we end up with:</w:t>
-      </w:r>
-    </w:p>
-    <w:p>
-      <w:pPr>
+        <w:t xml:space="preserve"> in Z/</w:t>
+      </w:r>
+      <w:proofErr w:type="spellStart"/>
+      <w:r>
         <w:rPr>
           <w:rStyle w:val="lang-el"/>
-        </w:rPr>
-      </w:pPr>
+          <w:lang w:val="en-US"/>
+        </w:rPr>
+        <w:t>pZ</w:t>
+      </w:r>
+      <w:proofErr w:type="spellEnd"/>
       <w:r>
         <w:rPr>
           <w:rStyle w:val="lang-el"/>
-        </w:rPr>
-        <w:t>E [(-1) ^X)] = (-1)^0  Pr(X=0) + (-1) Pr(X=1) = Pr(X=0) - Pr(X=1)</w:t>
+          <w:lang w:val="en-US"/>
+        </w:rPr>
+        <w:t>. We got p = 2 in our case and end up with E [(-1) ^X)]. By the formula of the expectation for a discrete random variable we end up with:</w:t>
+      </w:r>
+    </w:p>
+    <w:p>
+      <w:pPr>
+        <w:rPr>
+          <w:rStyle w:val="lang-el"/>
+        </w:rPr>
+      </w:pPr>
+      <w:r>
+        <w:rPr>
+          <w:rStyle w:val="lang-el"/>
+        </w:rPr>
+        <w:t>E [(-1) ^X)] = (-</w:t>
+      </w:r>
+      <w:proofErr w:type="gramStart"/>
+      <w:r>
+        <w:rPr>
+          <w:rStyle w:val="lang-el"/>
+        </w:rPr>
+        <w:t>1)^</w:t>
+      </w:r>
+      <w:proofErr w:type="gramEnd"/>
+      <w:r>
+        <w:rPr>
+          <w:rStyle w:val="lang-el"/>
+        </w:rPr>
+        <w:t>0  Pr(X=0) + (-1) Pr(X=1) = Pr(X=0) - Pr(X=1)</w:t>
       </w:r>
       <w:r>
         <w:rPr>
@@ -764,6 +843,7 @@
           <w:lang w:val="en-US"/>
         </w:rPr>
       </w:pPr>
+      <w:proofErr w:type="spellStart"/>
       <w:r>
         <w:rPr>
           <w:i/>
@@ -772,7 +852,18 @@
           <w:u w:val="single"/>
           <w:lang w:val="en-US"/>
         </w:rPr>
-        <w:t>Vendredi 26/02:</w:t>
+        <w:t>Vendredi</w:t>
+      </w:r>
+      <w:proofErr w:type="spellEnd"/>
+      <w:r>
+        <w:rPr>
+          <w:i/>
+          <w:sz w:val="28"/>
+          <w:szCs w:val="28"/>
+          <w:u w:val="single"/>
+          <w:lang w:val="en-US"/>
+        </w:rPr>
+        <w:t xml:space="preserve"> 26/02:</w:t>
       </w:r>
     </w:p>
     <w:p>
@@ -937,8 +1028,16 @@
         <w:rPr>
           <w:lang w:val="en-US"/>
         </w:rPr>
-        <w:t xml:space="preserve"> tells us that for a bloc of letters X taken from a random text bias(</w:t>
-      </w:r>
+        <w:t xml:space="preserve"> tells us that for a bloc of letters X taken from a random text </w:t>
+      </w:r>
+      <w:proofErr w:type="gramStart"/>
+      <w:r>
+        <w:rPr>
+          <w:lang w:val="en-US"/>
+        </w:rPr>
+        <w:t>bias(</w:t>
+      </w:r>
+      <w:proofErr w:type="gramEnd"/>
       <w:r>
         <w:t>λ</w:t>
       </w:r>
@@ -1009,6 +1108,7 @@
       <w:r>
         <w:rPr>
           <w:bCs/>
+          <w:lang w:val="en-US"/>
         </w:rPr>
         <w:t xml:space="preserve"> is the bias of a letter.</w:t>
       </w:r>
@@ -1032,8 +1132,16 @@
         <w:rPr>
           <w:lang w:val="en-US"/>
         </w:rPr>
-        <w:t xml:space="preserve"> is null, we got a trivial solution of bias(</w:t>
-      </w:r>
+        <w:t xml:space="preserve"> is null, we got a trivial solution of </w:t>
+      </w:r>
+      <w:proofErr w:type="gramStart"/>
+      <w:r>
+        <w:rPr>
+          <w:lang w:val="en-US"/>
+        </w:rPr>
+        <w:t>bias(</w:t>
+      </w:r>
+      <w:proofErr w:type="gramEnd"/>
       <w:r>
         <w:t>λ</w:t>
       </w:r>
@@ -1078,8 +1186,16 @@
         <w:rPr>
           <w:lang w:val="en-US"/>
         </w:rPr>
-        <w:t xml:space="preserve"> bias(</w:t>
-      </w:r>
+        <w:t xml:space="preserve"> </w:t>
+      </w:r>
+      <w:proofErr w:type="gramStart"/>
+      <w:r>
+        <w:rPr>
+          <w:lang w:val="en-US"/>
+        </w:rPr>
+        <w:t>bias(</w:t>
+      </w:r>
+      <w:proofErr w:type="gramEnd"/>
       <w:r>
         <w:t>λ</w:t>
       </w:r>
@@ -1123,7 +1239,21 @@
         <w:rPr>
           <w:lang w:val="en-US"/>
         </w:rPr>
-        <w:t>We have Y = K*X , the d nonzero vectors</w:t>
+        <w:t>We have Y = K*</w:t>
+      </w:r>
+      <w:proofErr w:type="gramStart"/>
+      <w:r>
+        <w:rPr>
+          <w:lang w:val="en-US"/>
+        </w:rPr>
+        <w:t>X ,</w:t>
+      </w:r>
+      <w:proofErr w:type="gramEnd"/>
+      <w:r>
+        <w:rPr>
+          <w:lang w:val="en-US"/>
+        </w:rPr>
+        <w:t xml:space="preserve"> the d nonzero vectors</w:t>
       </w:r>
       <w:r>
         <w:rPr>
@@ -1163,22 +1293,47 @@
           <w:bCs/>
           <w:lang w:val="en-US"/>
         </w:rPr>
-        <w:t>are the colums of (K^T)^-1</w:t>
-      </w:r>
-    </w:p>
-    <w:p>
-      <w:pPr>
-        <w:rPr>
-          <w:lang w:val="en-US"/>
-        </w:rPr>
-      </w:pPr>
-      <w:r>
-        <w:rPr>
-          <w:bCs/>
-          <w:lang w:val="en-US"/>
-        </w:rPr>
-        <w:t>Then by an easy proof we just get that this bias is equal to the previous one and thus the largest non-trivial bias(</w:t>
-      </w:r>
+        <w:t xml:space="preserve">are the </w:t>
+      </w:r>
+      <w:proofErr w:type="spellStart"/>
+      <w:r>
+        <w:rPr>
+          <w:bCs/>
+          <w:lang w:val="en-US"/>
+        </w:rPr>
+        <w:t>colums</w:t>
+      </w:r>
+      <w:proofErr w:type="spellEnd"/>
+      <w:r>
+        <w:rPr>
+          <w:bCs/>
+          <w:lang w:val="en-US"/>
+        </w:rPr>
+        <w:t xml:space="preserve"> of (K^T)^-1</w:t>
+      </w:r>
+    </w:p>
+    <w:p>
+      <w:pPr>
+        <w:rPr>
+          <w:lang w:val="en-US"/>
+        </w:rPr>
+      </w:pPr>
+      <w:r>
+        <w:rPr>
+          <w:bCs/>
+          <w:lang w:val="en-US"/>
+        </w:rPr>
+        <w:t xml:space="preserve">Then by an easy proof we just get that this bias is equal to the previous one and thus the largest non-trivial </w:t>
+      </w:r>
+      <w:proofErr w:type="gramStart"/>
+      <w:r>
+        <w:rPr>
+          <w:bCs/>
+          <w:lang w:val="en-US"/>
+        </w:rPr>
+        <w:t>bias(</w:t>
+      </w:r>
+      <w:proofErr w:type="gramEnd"/>
       <w:r>
         <w:rPr>
           <w:bCs/>
@@ -1276,7 +1431,29 @@
         <w:rPr>
           <w:lang w:val="en-US"/>
         </w:rPr>
-        <w:t xml:space="preserve">Y1, … ,Yn , we can now with the previous relation find the d vectors </w:t>
+        <w:t xml:space="preserve">Y1, </w:t>
+      </w:r>
+      <w:proofErr w:type="gramStart"/>
+      <w:r>
+        <w:rPr>
+          <w:lang w:val="en-US"/>
+        </w:rPr>
+        <w:t>… ,</w:t>
+      </w:r>
+      <w:proofErr w:type="spellStart"/>
+      <w:r>
+        <w:rPr>
+          <w:lang w:val="en-US"/>
+        </w:rPr>
+        <w:t>Yn</w:t>
+      </w:r>
+      <w:proofErr w:type="spellEnd"/>
+      <w:proofErr w:type="gramEnd"/>
+      <w:r>
+        <w:rPr>
+          <w:lang w:val="en-US"/>
+        </w:rPr>
+        <w:t xml:space="preserve"> , we can now with the previous relation find the d vectors </w:t>
       </w:r>
       <w:r>
         <w:rPr>
@@ -1327,6 +1504,7 @@
         </w:rPr>
         <w:t xml:space="preserve">We can compute </w:t>
       </w:r>
+      <w:proofErr w:type="gramStart"/>
       <w:r>
         <w:rPr>
           <w:bCs/>
@@ -1338,7 +1516,15 @@
           <w:bCs/>
           <w:lang w:val="en-US"/>
         </w:rPr>
-        <w:t xml:space="preserve">.Y1 , … , </w:t>
+        <w:t>.Y</w:t>
+      </w:r>
+      <w:proofErr w:type="gramEnd"/>
+      <w:r>
+        <w:rPr>
+          <w:bCs/>
+          <w:lang w:val="en-US"/>
+        </w:rPr>
+        <w:t xml:space="preserve">1 , … , </w:t>
       </w:r>
       <w:r>
         <w:rPr>
@@ -1351,7 +1537,39 @@
           <w:bCs/>
           <w:lang w:val="en-US"/>
         </w:rPr>
-        <w:t xml:space="preserve">.Yn , and do the mean , if n is large engough so that </w:t>
+        <w:t>.</w:t>
+      </w:r>
+      <w:proofErr w:type="spellStart"/>
+      <w:r>
+        <w:rPr>
+          <w:bCs/>
+          <w:lang w:val="en-US"/>
+        </w:rPr>
+        <w:t>Yn</w:t>
+      </w:r>
+      <w:proofErr w:type="spellEnd"/>
+      <w:r>
+        <w:rPr>
+          <w:bCs/>
+          <w:lang w:val="en-US"/>
+        </w:rPr>
+        <w:t xml:space="preserve"> , and do the mean , if n is large </w:t>
+      </w:r>
+      <w:proofErr w:type="spellStart"/>
+      <w:r>
+        <w:rPr>
+          <w:bCs/>
+          <w:lang w:val="en-US"/>
+        </w:rPr>
+        <w:t>engough</w:t>
+      </w:r>
+      <w:proofErr w:type="spellEnd"/>
+      <w:r>
+        <w:rPr>
+          <w:bCs/>
+          <w:lang w:val="en-US"/>
+        </w:rPr>
+        <w:t xml:space="preserve"> so that </w:t>
       </w:r>
       <m:oMath>
         <m:f>
@@ -1537,7 +1755,23 @@
           <w:bCs/>
           <w:lang w:val="en-US"/>
         </w:rPr>
-        <w:t xml:space="preserve"> by the Hoeffding’s bounds. If we take Sn =</w:t>
+        <w:t xml:space="preserve"> by the </w:t>
+      </w:r>
+      <w:proofErr w:type="spellStart"/>
+      <w:r>
+        <w:rPr>
+          <w:bCs/>
+          <w:lang w:val="en-US"/>
+        </w:rPr>
+        <w:t>Hoeffding’s</w:t>
+      </w:r>
+      <w:proofErr w:type="spellEnd"/>
+      <w:r>
+        <w:rPr>
+          <w:bCs/>
+          <w:lang w:val="en-US"/>
+        </w:rPr>
+        <w:t xml:space="preserve"> bounds. If we take Sn =</w:t>
       </w:r>
       <m:oMath>
         <m:nary>
@@ -1656,7 +1890,25 @@
           <w:bCs/>
           <w:lang w:val="en-US"/>
         </w:rPr>
-        <w:t xml:space="preserve"> = n.bias(</w:t>
+        <w:t xml:space="preserve"> = </w:t>
+      </w:r>
+      <w:proofErr w:type="gramStart"/>
+      <w:r>
+        <w:rPr>
+          <w:rFonts w:eastAsiaTheme="minorEastAsia"/>
+          <w:bCs/>
+          <w:lang w:val="en-US"/>
+        </w:rPr>
+        <w:t>n.bias</w:t>
+      </w:r>
+      <w:proofErr w:type="gramEnd"/>
+      <w:r>
+        <w:rPr>
+          <w:rFonts w:eastAsiaTheme="minorEastAsia"/>
+          <w:bCs/>
+          <w:lang w:val="en-US"/>
+        </w:rPr>
+        <w:t>(</w:t>
       </w:r>
       <w:r>
         <w:rPr>
@@ -1833,7 +2085,25 @@
           <w:bCs/>
           <w:lang w:val="en-US"/>
         </w:rPr>
-        <w:t xml:space="preserve"> if they are &gt; 1 let’s called it bad , and the number is </w:t>
+        <w:t xml:space="preserve"> if they are &gt; 1 let’s called it </w:t>
+      </w:r>
+      <w:proofErr w:type="gramStart"/>
+      <w:r>
+        <w:rPr>
+          <w:rFonts w:eastAsiaTheme="minorEastAsia"/>
+          <w:bCs/>
+          <w:lang w:val="en-US"/>
+        </w:rPr>
+        <w:t>bad ,</w:t>
+      </w:r>
+      <w:proofErr w:type="gramEnd"/>
+      <w:r>
+        <w:rPr>
+          <w:rFonts w:eastAsiaTheme="minorEastAsia"/>
+          <w:bCs/>
+          <w:lang w:val="en-US"/>
+        </w:rPr>
+        <w:t xml:space="preserve"> and the number is </w:t>
       </w:r>
       <m:oMath>
         <m:sSup>
@@ -1928,7 +2198,43 @@
           <w:bCs/>
           <w:lang w:val="en-US"/>
         </w:rPr>
-        <w:t>Now we take X1, … , Xn independent random variables. They are almost surely bound</w:t>
+        <w:t xml:space="preserve">Now we take X1, </w:t>
+      </w:r>
+      <w:proofErr w:type="gramStart"/>
+      <w:r>
+        <w:rPr>
+          <w:rFonts w:eastAsiaTheme="minorEastAsia"/>
+          <w:bCs/>
+          <w:lang w:val="en-US"/>
+        </w:rPr>
+        <w:t>… ,</w:t>
+      </w:r>
+      <w:proofErr w:type="gramEnd"/>
+      <w:r>
+        <w:rPr>
+          <w:rFonts w:eastAsiaTheme="minorEastAsia"/>
+          <w:bCs/>
+          <w:lang w:val="en-US"/>
+        </w:rPr>
+        <w:t xml:space="preserve"> </w:t>
+      </w:r>
+      <w:proofErr w:type="spellStart"/>
+      <w:r>
+        <w:rPr>
+          <w:rFonts w:eastAsiaTheme="minorEastAsia"/>
+          <w:bCs/>
+          <w:lang w:val="en-US"/>
+        </w:rPr>
+        <w:t>Xn</w:t>
+      </w:r>
+      <w:proofErr w:type="spellEnd"/>
+      <w:r>
+        <w:rPr>
+          <w:rFonts w:eastAsiaTheme="minorEastAsia"/>
+          <w:bCs/>
+          <w:lang w:val="en-US"/>
+        </w:rPr>
+        <w:t xml:space="preserve"> independent random variables. They are almost surely bound</w:t>
       </w:r>
       <w:r>
         <w:rPr>
@@ -1952,7 +2258,35 @@
           <w:bCs/>
           <w:lang w:val="en-US"/>
         </w:rPr>
-        <w:t xml:space="preserve">) meaning that Pr(Xi </w:t>
+        <w:t xml:space="preserve">) meaning that </w:t>
+      </w:r>
+      <w:proofErr w:type="spellStart"/>
+      <w:proofErr w:type="gramStart"/>
+      <w:r>
+        <w:rPr>
+          <w:rFonts w:eastAsiaTheme="minorEastAsia"/>
+          <w:bCs/>
+          <w:lang w:val="en-US"/>
+        </w:rPr>
+        <w:t>Pr</w:t>
+      </w:r>
+      <w:proofErr w:type="spellEnd"/>
+      <w:r>
+        <w:rPr>
+          <w:rFonts w:eastAsiaTheme="minorEastAsia"/>
+          <w:bCs/>
+          <w:lang w:val="en-US"/>
+        </w:rPr>
+        <w:t>(</w:t>
+      </w:r>
+      <w:proofErr w:type="gramEnd"/>
+      <w:r>
+        <w:rPr>
+          <w:rFonts w:eastAsiaTheme="minorEastAsia"/>
+          <w:bCs/>
+          <w:lang w:val="en-US"/>
+        </w:rPr>
+        <w:t xml:space="preserve">Xi </w:t>
       </w:r>
       <m:oMath>
         <m:r>
@@ -2662,6 +2996,7 @@
           <w:lang w:val="en-US"/>
         </w:rPr>
       </w:pPr>
+      <w:proofErr w:type="spellStart"/>
       <w:r>
         <w:rPr>
           <w:i/>
@@ -2670,8 +3005,9 @@
           <w:u w:val="single"/>
           <w:lang w:val="en-US"/>
         </w:rPr>
-        <w:t>Dimanche 28</w:t>
-      </w:r>
+        <w:t>Dimanche</w:t>
+      </w:r>
+      <w:proofErr w:type="spellEnd"/>
       <w:r>
         <w:rPr>
           <w:i/>
@@ -2680,6 +3016,16 @@
           <w:u w:val="single"/>
           <w:lang w:val="en-US"/>
         </w:rPr>
+        <w:t xml:space="preserve"> 28</w:t>
+      </w:r>
+      <w:r>
+        <w:rPr>
+          <w:i/>
+          <w:sz w:val="28"/>
+          <w:szCs w:val="28"/>
+          <w:u w:val="single"/>
+          <w:lang w:val="en-US"/>
+        </w:rPr>
         <w:t>/02:</w:t>
       </w:r>
     </w:p>
@@ -2702,11 +3048,13 @@
           <w:rFonts w:eastAsiaTheme="minorEastAsia"/>
         </w:rPr>
       </w:pPr>
-      <w:r>
-        <w:rPr>
-          <w:lang w:val="en-US"/>
-        </w:rPr>
-        <w:t>Pr(Sn(</w:t>
+      <w:proofErr w:type="gramStart"/>
+      <w:r>
+        <w:t>Pr(</w:t>
+      </w:r>
+      <w:proofErr w:type="gramEnd"/>
+      <w:r>
+        <w:t>Sn(</w:t>
       </w:r>
       <m:oMath>
         <m:r>
@@ -2716,16 +3064,7 @@
           <w:rPr>
             <w:rFonts w:ascii="Cambria Math" w:hAnsi="Cambria Math"/>
           </w:rPr>
-          <m:t>μ</m:t>
-        </m:r>
-        <m:r>
-          <m:rPr>
-            <m:sty m:val="p"/>
-          </m:rPr>
-          <w:rPr>
-            <w:rFonts w:ascii="Cambria Math" w:hAnsi="Cambria Math"/>
-          </w:rPr>
-          <m:t>bad)</m:t>
+          <m:t>μbad)</m:t>
         </m:r>
         <m:r>
           <w:rPr>
@@ -2750,16 +3089,7 @@
               <w:rPr>
                 <w:rFonts w:ascii="Cambria Math" w:hAnsi="Cambria Math"/>
               </w:rPr>
-              <m:t>μ</m:t>
-            </m:r>
-            <m:r>
-              <m:rPr>
-                <m:sty m:val="p"/>
-              </m:rPr>
-              <w:rPr>
-                <w:rFonts w:ascii="Cambria Math" w:hAnsi="Cambria Math"/>
-              </w:rPr>
-              <m:t>good</m:t>
+              <m:t>μgood</m:t>
             </m:r>
             <m:ctrlPr>
               <w:rPr>
@@ -2855,16 +3185,7 @@
                   <w:rPr>
                     <w:rFonts w:ascii="Cambria Math" w:hAnsi="Cambria Math"/>
                   </w:rPr>
-                  <m:t>μ</m:t>
-                </m:r>
-                <m:r>
-                  <m:rPr>
-                    <m:sty m:val="p"/>
-                  </m:rPr>
-                  <w:rPr>
-                    <w:rFonts w:ascii="Cambria Math" w:hAnsi="Cambria Math"/>
-                  </w:rPr>
-                  <m:t>bad.Yk</m:t>
+                  <m:t>μbad.Yk</m:t>
                 </m:r>
               </m:sup>
             </m:sSup>
@@ -2911,16 +3232,7 @@
                   <w:rPr>
                     <w:rFonts w:ascii="Cambria Math" w:hAnsi="Cambria Math"/>
                   </w:rPr>
-                  <m:t>μ</m:t>
-                </m:r>
-                <m:r>
-                  <m:rPr>
-                    <m:sty m:val="p"/>
-                  </m:rPr>
-                  <w:rPr>
-                    <w:rFonts w:ascii="Cambria Math" w:hAnsi="Cambria Math"/>
-                  </w:rPr>
-                  <m:t>good.Yk</m:t>
+                  <m:t>μgood.Yk</m:t>
                 </m:r>
               </m:sup>
             </m:sSup>
@@ -2974,42 +3286,7 @@
             <w:rFonts w:ascii="Cambria Math" w:hAnsi="Cambria Math"/>
             <w:lang w:val="en-US"/>
           </w:rPr>
-          <m:t>ε</m:t>
-        </m:r>
-        <m:r>
-          <w:rPr>
-            <w:rFonts w:ascii="Cambria Math" w:hAnsi="Cambria Math"/>
-            <w:lang w:val="en-US"/>
-          </w:rPr>
-          <m:t>^</m:t>
-        </m:r>
-        <m:r>
-          <w:rPr>
-            <w:rFonts w:ascii="Cambria Math" w:hAnsi="Cambria Math"/>
-            <w:lang w:val="en-US"/>
-          </w:rPr>
-          <m:t>weig</m:t>
-        </m:r>
-        <m:r>
-          <w:rPr>
-            <w:rFonts w:ascii="Cambria Math" w:hAnsi="Cambria Math"/>
-            <w:lang w:val="en-US"/>
-          </w:rPr>
-          <m:t>h</m:t>
-        </m:r>
-        <m:r>
-          <w:rPr>
-            <w:rFonts w:ascii="Cambria Math" w:hAnsi="Cambria Math"/>
-            <w:lang w:val="en-US"/>
-          </w:rPr>
-          <m:t>t</m:t>
-        </m:r>
-        <m:r>
-          <w:rPr>
-            <w:rFonts w:ascii="Cambria Math" w:hAnsi="Cambria Math"/>
-            <w:lang w:val="en-US"/>
-          </w:rPr>
-          <m:t>(</m:t>
+          <m:t>ε^weight(</m:t>
         </m:r>
         <m:sSup>
           <m:sSupPr>
@@ -3058,17 +3335,7 @@
             <w:rFonts w:ascii="Cambria Math" w:hAnsi="Cambria Math"/>
             <w:lang w:val="en-US"/>
           </w:rPr>
-          <m:t>bad</m:t>
-        </m:r>
-        <m:r>
-          <m:rPr>
-            <m:sty m:val="p"/>
-          </m:rPr>
-          <w:rPr>
-            <w:rFonts w:ascii="Cambria Math" w:hAnsi="Cambria Math"/>
-            <w:lang w:val="en-US"/>
-          </w:rPr>
-          <m:t>)</m:t>
+          <m:t>bad)</m:t>
         </m:r>
       </m:oMath>
       <w:r>
@@ -3110,21 +3377,7 @@
                 <w:rFonts w:ascii="Cambria Math" w:hAnsi="Cambria Math"/>
                 <w:lang w:val="en-US"/>
               </w:rPr>
-              <m:t>weig</m:t>
-            </m:r>
-            <m:r>
-              <w:rPr>
-                <w:rFonts w:ascii="Cambria Math" w:hAnsi="Cambria Math"/>
-                <w:lang w:val="en-US"/>
-              </w:rPr>
-              <m:t>h</m:t>
-            </m:r>
-            <m:r>
-              <w:rPr>
-                <w:rFonts w:ascii="Cambria Math" w:hAnsi="Cambria Math"/>
-                <w:lang w:val="en-US"/>
-              </w:rPr>
-              <m:t>t</m:t>
+              <m:t>weight</m:t>
             </m:r>
             <m:d>
               <m:dPr>
@@ -3215,63 +3468,55 @@
             <w:rFonts w:ascii="Cambria Math" w:hAnsi="Cambria Math"/>
             <w:lang w:val="en-US"/>
           </w:rPr>
-          <m:t>ε</m:t>
+          <m:t>ε-ε²</m:t>
         </m:r>
+      </m:oMath>
+    </w:p>
+    <w:p>
+      <w:pPr>
+        <w:rPr>
+          <w:lang w:val="en-US"/>
+        </w:rPr>
+      </w:pPr>
+      <w:r>
+        <w:rPr>
+          <w:lang w:val="en-US"/>
+        </w:rPr>
+        <w:t>Probability of fail stays</w:t>
+      </w:r>
+      <w:r>
+        <w:rPr>
+          <w:lang w:val="en-US"/>
+        </w:rPr>
+        <w:t>:</w:t>
+      </w:r>
+    </w:p>
+    <w:p>
+      <w:pPr>
+        <w:rPr>
+          <w:rFonts w:eastAsiaTheme="minorEastAsia"/>
+          <w:lang w:val="en-US"/>
+        </w:rPr>
+      </w:pPr>
+      <w:proofErr w:type="spellStart"/>
+      <w:r>
+        <w:rPr>
+          <w:lang w:val="en-US"/>
+        </w:rPr>
+        <w:t>Pr</w:t>
+      </w:r>
+      <w:proofErr w:type="spellEnd"/>
+      <w:r>
+        <w:rPr>
+          <w:lang w:val="en-US"/>
+        </w:rPr>
+        <w:t xml:space="preserve">(fail) </w:t>
+      </w:r>
+      <m:oMath>
         <m:r>
           <w:rPr>
             <w:rFonts w:ascii="Cambria Math" w:hAnsi="Cambria Math"/>
             <w:lang w:val="en-US"/>
-          </w:rPr>
-          <m:t>-</m:t>
-        </m:r>
-        <m:r>
-          <w:rPr>
-            <w:rFonts w:ascii="Cambria Math" w:hAnsi="Cambria Math"/>
-            <w:lang w:val="en-US"/>
-          </w:rPr>
-          <m:t>ε</m:t>
-        </m:r>
-        <m:r>
-          <w:rPr>
-            <w:rFonts w:ascii="Cambria Math" w:hAnsi="Cambria Math"/>
-            <w:lang w:val="en-US"/>
-          </w:rPr>
-          <m:t>²</m:t>
-        </m:r>
-      </m:oMath>
-    </w:p>
-    <w:p>
-      <w:pPr>
-        <w:rPr>
-          <w:lang w:val="en-US"/>
-        </w:rPr>
-      </w:pPr>
-      <w:r>
-        <w:rPr>
-          <w:lang w:val="en-US"/>
-        </w:rPr>
-        <w:t>Probability of fail stays</w:t>
-      </w:r>
-      <w:r>
-        <w:rPr>
-          <w:lang w:val="en-US"/>
-        </w:rPr>
-        <w:t>:</w:t>
-      </w:r>
-    </w:p>
-    <w:p>
-      <w:pPr>
-        <w:rPr>
-          <w:rFonts w:eastAsiaTheme="minorEastAsia"/>
-        </w:rPr>
-      </w:pPr>
-      <w:r>
-        <w:t xml:space="preserve">Pr(fail) </w:t>
-      </w:r>
-      <m:oMath>
-        <m:r>
-          <w:rPr>
-            <w:rFonts w:ascii="Cambria Math" w:hAnsi="Cambria Math"/>
           </w:rPr>
           <m:t>≤</m:t>
         </m:r>
@@ -3289,6 +3534,7 @@
             <m:r>
               <w:rPr>
                 <w:rFonts w:ascii="Cambria Math" w:hAnsi="Cambria Math"/>
+                <w:lang w:val="en-US"/>
               </w:rPr>
               <m:t>#</m:t>
             </m:r>
@@ -3304,6 +3550,7 @@
         <m:r>
           <w:rPr>
             <w:rFonts w:ascii="Cambria Math" w:hAnsi="Cambria Math"/>
+            <w:lang w:val="en-US"/>
           </w:rPr>
           <m:t>*</m:t>
         </m:r>
@@ -3321,6 +3568,7 @@
             <m:r>
               <w:rPr>
                 <w:rFonts w:ascii="Cambria Math" w:hAnsi="Cambria Math"/>
+                <w:lang w:val="en-US"/>
               </w:rPr>
               <m:t>#</m:t>
             </m:r>
@@ -3336,6 +3584,7 @@
         <m:r>
           <w:rPr>
             <w:rFonts w:ascii="Cambria Math" w:hAnsi="Cambria Math"/>
+            <w:lang w:val="en-US"/>
           </w:rPr>
           <m:t>*</m:t>
         </m:r>
@@ -3353,6 +3602,7 @@
             <m:r>
               <w:rPr>
                 <w:rFonts w:ascii="Cambria Math" w:hAnsi="Cambria Math"/>
+                <w:lang w:val="en-US"/>
               </w:rPr>
               <m:t>ⅇ</m:t>
             </m:r>
@@ -3361,6 +3611,7 @@
             <m:r>
               <w:rPr>
                 <w:rFonts w:ascii="Cambria Math" w:hAnsi="Cambria Math"/>
+                <w:lang w:val="en-US"/>
               </w:rPr>
               <m:t>-</m:t>
             </m:r>
@@ -3380,6 +3631,7 @@
             <m:r>
               <w:rPr>
                 <w:rFonts w:ascii="Cambria Math" w:hAnsi="Cambria Math"/>
+                <w:lang w:val="en-US"/>
               </w:rPr>
               <m:t>#</m:t>
             </m:r>
@@ -3395,6 +3647,7 @@
         <m:r>
           <w:rPr>
             <w:rFonts w:ascii="Cambria Math" w:hAnsi="Cambria Math"/>
+            <w:lang w:val="en-US"/>
           </w:rPr>
           <m:t>*</m:t>
         </m:r>
@@ -3411,14 +3664,22 @@
             <m:r>
               <w:rPr>
                 <w:rFonts w:ascii="Cambria Math" w:hAnsi="Cambria Math"/>
-              </w:rPr>
-              <m:t>2</m:t>
-            </m:r>
-            <m:r>
-              <w:rPr>
-                <w:rFonts w:ascii="Cambria Math" w:hAnsi="Cambria Math"/>
-              </w:rPr>
-              <m:t>*gap²</m:t>
+                <w:lang w:val="en-US"/>
+              </w:rPr>
+              <m:t>2*</m:t>
+            </m:r>
+            <m:r>
+              <w:rPr>
+                <w:rFonts w:ascii="Cambria Math" w:hAnsi="Cambria Math"/>
+              </w:rPr>
+              <m:t>gap</m:t>
+            </m:r>
+            <m:r>
+              <w:rPr>
+                <w:rFonts w:ascii="Cambria Math" w:hAnsi="Cambria Math"/>
+                <w:lang w:val="en-US"/>
+              </w:rPr>
+              <m:t>²</m:t>
             </m:r>
           </m:num>
           <m:den>
@@ -3426,7 +3687,14 @@
               <w:rPr>
                 <w:rFonts w:ascii="Cambria Math" w:hAnsi="Cambria Math"/>
               </w:rPr>
-              <m:t>amplitude²</m:t>
+              <m:t>amplitude</m:t>
+            </m:r>
+            <m:r>
+              <w:rPr>
+                <w:rFonts w:ascii="Cambria Math" w:hAnsi="Cambria Math"/>
+                <w:lang w:val="en-US"/>
+              </w:rPr>
+              <m:t>²</m:t>
             </m:r>
           </m:den>
         </m:f>
@@ -3465,7 +3733,23 @@
           <w:rFonts w:eastAsiaTheme="minorEastAsia"/>
           <w:lang w:val="en-US"/>
         </w:rPr>
-        <w:t>#samples = n , #good = d , #bad</w:t>
+        <w:t xml:space="preserve">#samples = </w:t>
+      </w:r>
+      <w:proofErr w:type="gramStart"/>
+      <w:r>
+        <w:rPr>
+          <w:rFonts w:eastAsiaTheme="minorEastAsia"/>
+          <w:lang w:val="en-US"/>
+        </w:rPr>
+        <w:t>n ,</w:t>
+      </w:r>
+      <w:proofErr w:type="gramEnd"/>
+      <w:r>
+        <w:rPr>
+          <w:rFonts w:eastAsiaTheme="minorEastAsia"/>
+          <w:lang w:val="en-US"/>
+        </w:rPr>
+        <w:t xml:space="preserve"> #good = d , #bad</w:t>
       </w:r>
       <m:oMath>
         <m:r>
@@ -3525,28 +3809,7 @@
             <w:rFonts w:ascii="Cambria Math" w:hAnsi="Cambria Math"/>
             <w:lang w:val="en-US"/>
           </w:rPr>
-          <m:t>ε</m:t>
-        </m:r>
-        <m:r>
-          <w:rPr>
-            <w:rFonts w:ascii="Cambria Math" w:hAnsi="Cambria Math"/>
-            <w:lang w:val="en-US"/>
-          </w:rPr>
-          <m:t>(1-</m:t>
-        </m:r>
-        <m:r>
-          <w:rPr>
-            <w:rFonts w:ascii="Cambria Math" w:hAnsi="Cambria Math"/>
-            <w:lang w:val="en-US"/>
-          </w:rPr>
-          <m:t>ε</m:t>
-        </m:r>
-        <m:r>
-          <w:rPr>
-            <w:rFonts w:ascii="Cambria Math" w:hAnsi="Cambria Math"/>
-            <w:lang w:val="en-US"/>
-          </w:rPr>
-          <m:t>)</m:t>
+          <m:t>ε(1-ε)</m:t>
         </m:r>
       </m:oMath>
     </w:p>
@@ -3570,6 +3833,7 @@
         </w:rPr>
         <w:t>μ</w:t>
       </w:r>
+      <w:proofErr w:type="spellStart"/>
       <w:r>
         <w:rPr>
           <w:bCs/>
@@ -3577,6 +3841,7 @@
         </w:rPr>
         <w:t>i</w:t>
       </w:r>
+      <w:proofErr w:type="spellEnd"/>
       <w:r>
         <w:rPr>
           <w:bCs/>
@@ -3611,14 +3876,7 @@
                 <w:rFonts w:ascii="Cambria Math" w:hAnsi="Cambria Math"/>
                 <w:lang w:val="en-US"/>
               </w:rPr>
-              <m:t>T,</m:t>
-            </m:r>
-            <m:r>
-              <w:rPr>
-                <w:rFonts w:ascii="Cambria Math" w:hAnsi="Cambria Math"/>
-                <w:lang w:val="en-US"/>
-              </w:rPr>
-              <m:t>-1</m:t>
+              <m:t>T,-1</m:t>
             </m:r>
           </m:sup>
         </m:sSup>
@@ -3633,11 +3891,19 @@
       <w:r>
         <w:t>λ</w:t>
       </w:r>
-      <w:r>
-        <w:rPr>
-          <w:lang w:val="en-US"/>
-        </w:rPr>
-        <w:t xml:space="preserve">j , where </w:t>
+      <w:proofErr w:type="gramStart"/>
+      <w:r>
+        <w:rPr>
+          <w:lang w:val="en-US"/>
+        </w:rPr>
+        <w:t>j ,</w:t>
+      </w:r>
+      <w:proofErr w:type="gramEnd"/>
+      <w:r>
+        <w:rPr>
+          <w:lang w:val="en-US"/>
+        </w:rPr>
+        <w:t xml:space="preserve"> where </w:t>
       </w:r>
       <w:r>
         <w:rPr>
@@ -3658,7 +3924,21 @@
         <w:rPr>
           <w:lang w:val="en-US"/>
         </w:rPr>
-        <w:t xml:space="preserve"> are unit vector colum and </w:t>
+        <w:t xml:space="preserve"> are unit vector </w:t>
+      </w:r>
+      <w:proofErr w:type="spellStart"/>
+      <w:r>
+        <w:rPr>
+          <w:lang w:val="en-US"/>
+        </w:rPr>
+        <w:t>colum</w:t>
+      </w:r>
+      <w:proofErr w:type="spellEnd"/>
+      <w:r>
+        <w:rPr>
+          <w:lang w:val="en-US"/>
+        </w:rPr>
+        <w:t xml:space="preserve"> and </w:t>
       </w:r>
       <w:r>
         <w:rPr>
@@ -3666,6 +3946,7 @@
         </w:rPr>
         <w:t>μ</w:t>
       </w:r>
+      <w:proofErr w:type="spellStart"/>
       <w:r>
         <w:rPr>
           <w:bCs/>
@@ -3673,6 +3954,7 @@
         </w:rPr>
         <w:t>i</w:t>
       </w:r>
+      <w:proofErr w:type="spellEnd"/>
       <w:r>
         <w:rPr>
           <w:bCs/>
@@ -4157,44 +4439,69 @@
           <w:u w:val="single"/>
           <w:lang w:val="en-US"/>
         </w:rPr>
-        <w:t xml:space="preserve">Finding the correct order of vectors in </w:t>
-      </w:r>
-      <w:r>
-        <w:rPr>
-          <w:u w:val="single"/>
-          <w:lang w:val="en-US"/>
-        </w:rPr>
-        <w:t>Key Matrix:</w:t>
-      </w:r>
-    </w:p>
-    <w:p>
-      <w:pPr>
-        <w:rPr>
-          <w:rFonts w:eastAsiaTheme="minorEastAsia"/>
-          <w:lang w:val="en-US"/>
-        </w:rPr>
-      </w:pPr>
-      <w:r>
-        <w:rPr>
-          <w:rFonts w:eastAsiaTheme="minorEastAsia"/>
-          <w:lang w:val="en-US"/>
-        </w:rPr>
-        <w:t>To do this we’ll find the first one and the last one and find the others consectutively.</w:t>
-      </w:r>
-    </w:p>
-    <w:p>
-      <w:pPr>
-        <w:rPr>
-          <w:rFonts w:eastAsiaTheme="minorEastAsia"/>
-          <w:lang w:val="en-US"/>
-        </w:rPr>
-      </w:pPr>
-      <w:r>
-        <w:rPr>
-          <w:rFonts w:eastAsiaTheme="minorEastAsia"/>
-          <w:lang w:val="en-US"/>
-        </w:rPr>
-        <w:t>We assume that a pair of letters with same position of difference l from a random text are independent and identically distributed. We define pl to be the probability that this pair is (0,0).</w:t>
+        <w:t>Finding the correct order of vectors in Key Matrix:</w:t>
+      </w:r>
+    </w:p>
+    <w:p>
+      <w:pPr>
+        <w:rPr>
+          <w:rFonts w:eastAsiaTheme="minorEastAsia"/>
+          <w:lang w:val="en-US"/>
+        </w:rPr>
+      </w:pPr>
+      <w:r>
+        <w:rPr>
+          <w:rFonts w:eastAsiaTheme="minorEastAsia"/>
+          <w:lang w:val="en-US"/>
+        </w:rPr>
+        <w:t xml:space="preserve">To do this we’ll find the first one and the last one and find the others </w:t>
+      </w:r>
+      <w:proofErr w:type="spellStart"/>
+      <w:r>
+        <w:rPr>
+          <w:rFonts w:eastAsiaTheme="minorEastAsia"/>
+          <w:lang w:val="en-US"/>
+        </w:rPr>
+        <w:t>consectutively</w:t>
+      </w:r>
+      <w:proofErr w:type="spellEnd"/>
+      <w:r>
+        <w:rPr>
+          <w:rFonts w:eastAsiaTheme="minorEastAsia"/>
+          <w:lang w:val="en-US"/>
+        </w:rPr>
+        <w:t>.</w:t>
+      </w:r>
+    </w:p>
+    <w:p>
+      <w:pPr>
+        <w:rPr>
+          <w:rFonts w:eastAsiaTheme="minorEastAsia"/>
+          <w:lang w:val="en-US"/>
+        </w:rPr>
+      </w:pPr>
+      <w:r>
+        <w:rPr>
+          <w:rFonts w:eastAsiaTheme="minorEastAsia"/>
+          <w:lang w:val="en-US"/>
+        </w:rPr>
+        <w:t xml:space="preserve">We assume that a pair of letters with same position of difference l from a random text are independent and identically distributed. We define </w:t>
+      </w:r>
+      <w:proofErr w:type="spellStart"/>
+      <w:r>
+        <w:rPr>
+          <w:rFonts w:eastAsiaTheme="minorEastAsia"/>
+          <w:lang w:val="en-US"/>
+        </w:rPr>
+        <w:t>pl</w:t>
+      </w:r>
+      <w:proofErr w:type="spellEnd"/>
+      <w:r>
+        <w:rPr>
+          <w:rFonts w:eastAsiaTheme="minorEastAsia"/>
+          <w:lang w:val="en-US"/>
+        </w:rPr>
+        <w:t xml:space="preserve"> to be the probability that this pair is (0,0).</w:t>
       </w:r>
     </w:p>
     <w:p>
@@ -4216,6 +4523,7 @@
         </w:rPr>
         <w:t>μ</w:t>
       </w:r>
+      <w:proofErr w:type="spellStart"/>
       <w:r>
         <w:rPr>
           <w:bCs/>
@@ -4223,6 +4531,7 @@
         </w:rPr>
         <w:t>i</w:t>
       </w:r>
+      <w:proofErr w:type="spellEnd"/>
       <w:r>
         <w:rPr>
           <w:bCs/>
@@ -4290,11 +4599,19 @@
         </w:rPr>
         <w:t>μ</w:t>
       </w:r>
-      <w:r>
-        <w:rPr>
-          <w:lang w:val="en-US"/>
-        </w:rPr>
-        <w:t>i’=</w:t>
+      <w:proofErr w:type="spellStart"/>
+      <w:r>
+        <w:rPr>
+          <w:lang w:val="en-US"/>
+        </w:rPr>
+        <w:t>i</w:t>
+      </w:r>
+      <w:proofErr w:type="spellEnd"/>
+      <w:r>
+        <w:rPr>
+          <w:lang w:val="en-US"/>
+        </w:rPr>
+        <w:t>’=</w:t>
       </w:r>
       <w:r>
         <w:rPr>
@@ -4349,13 +4666,27 @@
         <w:rPr>
           <w:lang w:val="en-US"/>
         </w:rPr>
-        <w:t>j’</w:t>
-      </w:r>
-      <w:r>
-        <w:rPr>
-          <w:lang w:val="en-US"/>
-        </w:rPr>
-        <w:t xml:space="preserve"> , so </w:t>
+        <w:t>j</w:t>
+      </w:r>
+      <w:proofErr w:type="gramStart"/>
+      <w:r>
+        <w:rPr>
+          <w:lang w:val="en-US"/>
+        </w:rPr>
+        <w:t>’</w:t>
+      </w:r>
+      <w:r>
+        <w:rPr>
+          <w:lang w:val="en-US"/>
+        </w:rPr>
+        <w:t xml:space="preserve"> ,</w:t>
+      </w:r>
+      <w:proofErr w:type="gramEnd"/>
+      <w:r>
+        <w:rPr>
+          <w:lang w:val="en-US"/>
+        </w:rPr>
+        <w:t xml:space="preserve"> so </w:t>
       </w:r>
       <m:oMath>
         <m:sSubSup>
@@ -4428,14 +4759,7 @@
                 <w:rFonts w:ascii="Cambria Math" w:hAnsi="Cambria Math"/>
                 <w:lang w:val="en-US"/>
               </w:rPr>
-              <m:t>k</m:t>
-            </m:r>
-            <m:r>
-              <w:rPr>
-                <w:rFonts w:ascii="Cambria Math" w:hAnsi="Cambria Math"/>
-                <w:lang w:val="en-US"/>
-              </w:rPr>
-              <m:t xml:space="preserve"> </m:t>
+              <m:t xml:space="preserve">k </m:t>
             </m:r>
           </m:sub>
         </m:sSub>
@@ -4471,14 +4795,7 @@
                 <w:rFonts w:ascii="Cambria Math" w:hAnsi="Cambria Math"/>
                 <w:lang w:val="en-US"/>
               </w:rPr>
-              <m:t>i</m:t>
-            </m:r>
-            <m:r>
-              <w:rPr>
-                <w:rFonts w:ascii="Cambria Math" w:hAnsi="Cambria Math"/>
-                <w:lang w:val="en-US"/>
-              </w:rPr>
-              <m:t>'</m:t>
+              <m:t>i'</m:t>
             </m:r>
           </m:sub>
           <m:sup>
@@ -4590,7 +4907,21 @@
           <w:lang w:val="en-US"/>
         </w:rPr>
         <w:lastRenderedPageBreak/>
-        <w:t>Now there is 2 possibilites either they are at 1 from each other or at a distance l.</w:t>
+        <w:t xml:space="preserve">Now there is 2 </w:t>
+      </w:r>
+      <w:proofErr w:type="spellStart"/>
+      <w:r>
+        <w:rPr>
+          <w:lang w:val="en-US"/>
+        </w:rPr>
+        <w:t>possibilites</w:t>
+      </w:r>
+      <w:proofErr w:type="spellEnd"/>
+      <w:r>
+        <w:rPr>
+          <w:lang w:val="en-US"/>
+        </w:rPr>
+        <w:t xml:space="preserve"> either they are at 1 from each other or at a distance l.</w:t>
       </w:r>
     </w:p>
     <w:p>
@@ -4707,22 +5038,47 @@
           <w:rFonts w:eastAsiaTheme="minorEastAsia"/>
           <w:lang w:val="en-US"/>
         </w:rPr>
-        <w:t>When j’=j+</w:t>
-      </w:r>
-      <w:r>
-        <w:rPr>
-          <w:rFonts w:eastAsiaTheme="minorEastAsia"/>
-          <w:lang w:val="en-US"/>
-        </w:rPr>
-        <w:t>l,</w:t>
-      </w:r>
-      <w:r>
-        <w:rPr>
-          <w:rFonts w:eastAsiaTheme="minorEastAsia"/>
-          <w:lang w:val="en-US"/>
-        </w:rPr>
-        <w:t xml:space="preserve"> the probability is pl</w:t>
-      </w:r>
+        <w:t>When j’=</w:t>
+      </w:r>
+      <w:proofErr w:type="spellStart"/>
+      <w:r>
+        <w:rPr>
+          <w:rFonts w:eastAsiaTheme="minorEastAsia"/>
+          <w:lang w:val="en-US"/>
+        </w:rPr>
+        <w:t>j+</w:t>
+      </w:r>
+      <w:r>
+        <w:rPr>
+          <w:rFonts w:eastAsiaTheme="minorEastAsia"/>
+          <w:lang w:val="en-US"/>
+        </w:rPr>
+        <w:t>l</w:t>
+      </w:r>
+      <w:proofErr w:type="spellEnd"/>
+      <w:r>
+        <w:rPr>
+          <w:rFonts w:eastAsiaTheme="minorEastAsia"/>
+          <w:lang w:val="en-US"/>
+        </w:rPr>
+        <w:t>,</w:t>
+      </w:r>
+      <w:r>
+        <w:rPr>
+          <w:rFonts w:eastAsiaTheme="minorEastAsia"/>
+          <w:lang w:val="en-US"/>
+        </w:rPr>
+        <w:t xml:space="preserve"> the probability is </w:t>
+      </w:r>
+      <w:proofErr w:type="spellStart"/>
+      <w:r>
+        <w:rPr>
+          <w:rFonts w:eastAsiaTheme="minorEastAsia"/>
+          <w:lang w:val="en-US"/>
+        </w:rPr>
+        <w:t>pl</w:t>
+      </w:r>
+      <w:proofErr w:type="spellEnd"/>
     </w:p>
     <w:p>
       <w:pPr>
@@ -4752,12 +5108,21 @@
         </w:rPr>
         <w:t>i</w:t>
       </w:r>
-      <w:r>
-        <w:rPr>
-          <w:bCs/>
-          <w:lang w:val="en-US"/>
-        </w:rPr>
-        <w:t xml:space="preserve">1 , </w:t>
+      <w:proofErr w:type="gramStart"/>
+      <w:r>
+        <w:rPr>
+          <w:bCs/>
+          <w:lang w:val="en-US"/>
+        </w:rPr>
+        <w:t>1 ,</w:t>
+      </w:r>
+      <w:proofErr w:type="gramEnd"/>
+      <w:r>
+        <w:rPr>
+          <w:bCs/>
+          <w:lang w:val="en-US"/>
+        </w:rPr>
+        <w:t xml:space="preserve"> </w:t>
       </w:r>
       <w:r>
         <w:rPr>
@@ -4817,7 +5182,23 @@
           <w:bCs/>
           <w:lang w:val="en-US"/>
         </w:rPr>
-        <w:t xml:space="preserve">t you need to compute n00(i) = </w:t>
+        <w:t>t you need to compute n00(</w:t>
+      </w:r>
+      <w:proofErr w:type="spellStart"/>
+      <w:r>
+        <w:rPr>
+          <w:bCs/>
+          <w:lang w:val="en-US"/>
+        </w:rPr>
+        <w:t>i</w:t>
+      </w:r>
+      <w:proofErr w:type="spellEnd"/>
+      <w:r>
+        <w:rPr>
+          <w:bCs/>
+          <w:lang w:val="en-US"/>
+        </w:rPr>
+        <w:t xml:space="preserve">) = </w:t>
       </w:r>
       <m:oMath>
         <m:nary>
@@ -4888,14 +5269,7 @@
                 <w:rFonts w:ascii="Cambria Math" w:hAnsi="Cambria Math"/>
                 <w:lang w:val="en-US"/>
               </w:rPr>
-              <m:t>i</m:t>
-            </m:r>
-            <m:r>
-              <w:rPr>
-                <w:rFonts w:ascii="Cambria Math" w:hAnsi="Cambria Math"/>
-                <w:lang w:val="en-US"/>
-              </w:rPr>
-              <m:t>t-1</m:t>
+              <m:t>it-1</m:t>
             </m:r>
           </m:sub>
         </m:sSub>
@@ -5041,7 +5415,25 @@
           <w:bCs/>
           <w:lang w:val="en-US"/>
         </w:rPr>
-        <w:t>Then we calculate the probability the proba to fail in this case and get formula</w:t>
+        <w:t xml:space="preserve">Then we calculate the probability the </w:t>
+      </w:r>
+      <w:proofErr w:type="spellStart"/>
+      <w:r>
+        <w:rPr>
+          <w:rFonts w:eastAsiaTheme="minorEastAsia"/>
+          <w:bCs/>
+          <w:lang w:val="en-US"/>
+        </w:rPr>
+        <w:t>proba</w:t>
+      </w:r>
+      <w:proofErr w:type="spellEnd"/>
+      <w:r>
+        <w:rPr>
+          <w:rFonts w:eastAsiaTheme="minorEastAsia"/>
+          <w:bCs/>
+          <w:lang w:val="en-US"/>
+        </w:rPr>
+        <w:t xml:space="preserve"> to fail in this case and get formula</w:t>
       </w:r>
     </w:p>
     <w:p>
@@ -5056,41 +5448,48 @@
           <w:u w:val="single"/>
           <w:lang w:val="en-US"/>
         </w:rPr>
-        <w:t>Getti</w:t>
-      </w:r>
-      <w:r>
-        <w:rPr>
-          <w:u w:val="single"/>
-          <w:lang w:val="en-US"/>
-        </w:rPr>
-        <w:t>ng</w:t>
-      </w:r>
-      <w:r>
-        <w:rPr>
-          <w:u w:val="single"/>
-          <w:lang w:val="en-US"/>
-        </w:rPr>
-        <w:t xml:space="preserve"> First and Last vectors</w:t>
-      </w:r>
-      <w:r>
-        <w:rPr>
-          <w:u w:val="single"/>
-          <w:lang w:val="en-US"/>
-        </w:rPr>
-        <w:t>:</w:t>
-      </w:r>
-    </w:p>
-    <w:p>
-      <w:pPr>
-        <w:rPr>
-          <w:lang w:val="en-US"/>
-        </w:rPr>
-      </w:pPr>
-      <w:r>
-        <w:rPr>
-          <w:lang w:val="en-US"/>
-        </w:rPr>
-        <w:t>So to resume it we do n00(I,I’) and look at the first pair witth lowest n00 it should be the last , first vector pair.</w:t>
+        <w:t>Getting First and Last vectors:</w:t>
+      </w:r>
+    </w:p>
+    <w:p>
+      <w:pPr>
+        <w:rPr>
+          <w:lang w:val="en-US"/>
+        </w:rPr>
+      </w:pPr>
+      <w:r>
+        <w:rPr>
+          <w:lang w:val="en-US"/>
+        </w:rPr>
+        <w:t>So to resume it we do n00(</w:t>
+      </w:r>
+      <w:proofErr w:type="gramStart"/>
+      <w:r>
+        <w:rPr>
+          <w:lang w:val="en-US"/>
+        </w:rPr>
+        <w:t>I,I</w:t>
+      </w:r>
+      <w:proofErr w:type="gramEnd"/>
+      <w:r>
+        <w:rPr>
+          <w:lang w:val="en-US"/>
+        </w:rPr>
+        <w:t xml:space="preserve">’) and look at the first pair </w:t>
+      </w:r>
+      <w:proofErr w:type="spellStart"/>
+      <w:r>
+        <w:rPr>
+          <w:lang w:val="en-US"/>
+        </w:rPr>
+        <w:t>witth</w:t>
+      </w:r>
+      <w:proofErr w:type="spellEnd"/>
+      <w:r>
+        <w:rPr>
+          <w:lang w:val="en-US"/>
+        </w:rPr>
+        <w:t xml:space="preserve"> lowest n00 it should be the last , first vector pair.</w:t>
       </w:r>
     </w:p>
     <w:p>
@@ -5233,7 +5632,21 @@
         <w:rPr>
           <w:lang w:val="en-US"/>
         </w:rPr>
-        <w:t xml:space="preserve">So we can improve this by doing a FFT , instead of </w:t>
+        <w:t xml:space="preserve">So we can improve this by doing a </w:t>
+      </w:r>
+      <w:proofErr w:type="gramStart"/>
+      <w:r>
+        <w:rPr>
+          <w:lang w:val="en-US"/>
+        </w:rPr>
+        <w:t>FFT ,</w:t>
+      </w:r>
+      <w:proofErr w:type="gramEnd"/>
+      <w:r>
+        <w:rPr>
+          <w:lang w:val="en-US"/>
+        </w:rPr>
+        <w:t xml:space="preserve"> instead of </w:t>
       </w:r>
       <w:r>
         <w:rPr>
@@ -5550,7 +5963,25 @@
           <w:bCs/>
           <w:lang w:val="en-US"/>
         </w:rPr>
-        <w:t>. From this we have a total complexity of O(d*</w:t>
+        <w:t xml:space="preserve">. From this we have a total complexity of </w:t>
+      </w:r>
+      <w:proofErr w:type="gramStart"/>
+      <w:r>
+        <w:rPr>
+          <w:rFonts w:eastAsiaTheme="minorEastAsia"/>
+          <w:bCs/>
+          <w:lang w:val="en-US"/>
+        </w:rPr>
+        <w:t>O(</w:t>
+      </w:r>
+      <w:proofErr w:type="gramEnd"/>
+      <w:r>
+        <w:rPr>
+          <w:rFonts w:eastAsiaTheme="minorEastAsia"/>
+          <w:bCs/>
+          <w:lang w:val="en-US"/>
+        </w:rPr>
+        <w:t>d*</w:t>
       </w:r>
       <m:oMath>
         <m:sSup>
@@ -5603,41 +6034,1842 @@
     <w:p>
       <w:pPr>
         <w:rPr>
-          <w:rFonts w:eastAsiaTheme="minorEastAsia"/>
-          <w:lang w:val="en-US"/>
-        </w:rPr>
-      </w:pPr>
-    </w:p>
-    <w:p>
-      <w:pPr>
-        <w:rPr>
+          <w:i/>
+          <w:sz w:val="28"/>
+          <w:szCs w:val="28"/>
           <w:u w:val="single"/>
           <w:lang w:val="en-US"/>
         </w:rPr>
       </w:pPr>
       <w:r>
         <w:rPr>
+          <w:i/>
+          <w:sz w:val="28"/>
+          <w:szCs w:val="28"/>
           <w:u w:val="single"/>
           <w:lang w:val="en-US"/>
         </w:rPr>
-        <w:t>Key recovery modulo 2</w:t>
-      </w:r>
-      <w:r>
-        <w:rPr>
+        <w:t>Mardi 01/03</w:t>
+      </w:r>
+      <w:r>
+        <w:rPr>
+          <w:i/>
+          <w:sz w:val="28"/>
+          <w:szCs w:val="28"/>
           <w:u w:val="single"/>
           <w:lang w:val="en-US"/>
         </w:rPr>
-        <w:t>6</w:t>
+        <w:t>:</w:t>
+      </w:r>
+    </w:p>
+    <w:p>
+      <w:pPr>
+        <w:rPr>
+          <w:rFonts w:eastAsiaTheme="minorEastAsia"/>
+          <w:lang w:val="en-US"/>
+        </w:rPr>
+      </w:pPr>
+      <w:r>
+        <w:rPr>
+          <w:rFonts w:eastAsiaTheme="minorEastAsia"/>
+          <w:lang w:val="en-US"/>
+        </w:rPr>
+        <w:t xml:space="preserve">Lecture de proving Hard-Core predicate using list </w:t>
+      </w:r>
+      <w:proofErr w:type="spellStart"/>
+      <w:r>
+        <w:rPr>
+          <w:rFonts w:eastAsiaTheme="minorEastAsia"/>
+          <w:lang w:val="en-US"/>
+        </w:rPr>
+        <w:t>deconding</w:t>
+      </w:r>
+      <w:proofErr w:type="spellEnd"/>
+      <w:r>
+        <w:rPr>
+          <w:rFonts w:eastAsiaTheme="minorEastAsia"/>
+          <w:lang w:val="en-US"/>
+        </w:rPr>
+        <w:t>:</w:t>
+      </w:r>
+    </w:p>
+    <w:p>
+      <w:pPr>
+        <w:rPr>
+          <w:rFonts w:eastAsiaTheme="minorEastAsia"/>
+          <w:lang w:val="en-US"/>
+        </w:rPr>
+      </w:pPr>
+      <w:r>
+        <w:rPr>
+          <w:rFonts w:eastAsiaTheme="minorEastAsia"/>
+          <w:lang w:val="en-US"/>
+        </w:rPr>
+        <w:t xml:space="preserve">A hard core predicate of a </w:t>
+      </w:r>
+      <w:proofErr w:type="gramStart"/>
+      <w:r>
+        <w:rPr>
+          <w:rFonts w:eastAsiaTheme="minorEastAsia"/>
+          <w:lang w:val="en-US"/>
+        </w:rPr>
+        <w:t>one way</w:t>
+      </w:r>
+      <w:proofErr w:type="gramEnd"/>
+      <w:r>
+        <w:rPr>
+          <w:rFonts w:eastAsiaTheme="minorEastAsia"/>
+          <w:lang w:val="en-US"/>
+        </w:rPr>
+        <w:t xml:space="preserve"> function is a predicate b that is easy to compute given x but hard given f(x).</w:t>
+      </w:r>
+      <w:r>
+        <w:rPr>
+          <w:rFonts w:eastAsiaTheme="minorEastAsia"/>
+          <w:lang w:val="en-US"/>
+        </w:rPr>
+        <w:t xml:space="preserve"> &lt;</w:t>
+      </w:r>
+      <w:proofErr w:type="spellStart"/>
+      <w:proofErr w:type="gramStart"/>
+      <w:r>
+        <w:rPr>
+          <w:rFonts w:eastAsiaTheme="minorEastAsia"/>
+          <w:lang w:val="en-US"/>
+        </w:rPr>
+        <w:t>x,y</w:t>
+      </w:r>
+      <w:proofErr w:type="spellEnd"/>
+      <w:proofErr w:type="gramEnd"/>
+      <w:r>
+        <w:rPr>
+          <w:rFonts w:eastAsiaTheme="minorEastAsia"/>
+          <w:lang w:val="en-US"/>
+        </w:rPr>
+        <w:t>&gt; is the inner product.</w:t>
+      </w:r>
+    </w:p>
+    <w:p>
+      <w:pPr>
+        <w:rPr>
+          <w:i/>
+          <w:sz w:val="28"/>
+          <w:szCs w:val="28"/>
+          <w:u w:val="single"/>
+        </w:rPr>
+      </w:pPr>
+      <w:r>
+        <w:rPr>
+          <w:i/>
+          <w:sz w:val="28"/>
+          <w:szCs w:val="28"/>
+          <w:u w:val="single"/>
+        </w:rPr>
+        <w:t>Mercredi 02</w:t>
+      </w:r>
+      <w:r>
+        <w:rPr>
+          <w:i/>
+          <w:sz w:val="28"/>
+          <w:szCs w:val="28"/>
+          <w:u w:val="single"/>
+        </w:rPr>
+        <w:t>/</w:t>
+      </w:r>
+      <w:proofErr w:type="gramStart"/>
+      <w:r>
+        <w:rPr>
+          <w:i/>
+          <w:sz w:val="28"/>
+          <w:szCs w:val="28"/>
+          <w:u w:val="single"/>
+        </w:rPr>
+        <w:t>03:</w:t>
+      </w:r>
+      <w:proofErr w:type="gramEnd"/>
+    </w:p>
+    <w:p>
+      <w:pPr>
+        <w:rPr>
+          <w:i/>
+          <w:sz w:val="28"/>
+          <w:szCs w:val="28"/>
+          <w:u w:val="single"/>
+          <w:lang w:val="en-US"/>
+        </w:rPr>
+      </w:pPr>
+      <w:r>
+        <w:rPr>
+          <w:rFonts w:eastAsiaTheme="minorEastAsia"/>
+          <w:lang w:val="en-US"/>
+        </w:rPr>
+        <w:t xml:space="preserve">Lecture de </w:t>
+      </w:r>
+      <w:proofErr w:type="gramStart"/>
+      <w:r>
+        <w:rPr>
+          <w:rFonts w:eastAsiaTheme="minorEastAsia"/>
+          <w:lang w:val="en-US"/>
+        </w:rPr>
+        <w:t>proving</w:t>
+      </w:r>
+      <w:r>
+        <w:rPr>
+          <w:rFonts w:eastAsiaTheme="minorEastAsia"/>
+          <w:lang w:val="en-US"/>
+        </w:rPr>
+        <w:t xml:space="preserve"> ,</w:t>
+      </w:r>
+      <w:proofErr w:type="gramEnd"/>
+      <w:r>
+        <w:rPr>
+          <w:rFonts w:eastAsiaTheme="minorEastAsia"/>
+          <w:lang w:val="en-US"/>
+        </w:rPr>
+        <w:t xml:space="preserve"> continuation.( drop about 5 minutes to hard on the morning)</w:t>
+      </w:r>
+    </w:p>
+    <w:p>
+      <w:pPr>
+        <w:rPr>
+          <w:rFonts w:eastAsiaTheme="minorEastAsia"/>
+          <w:lang w:val="en-US"/>
+        </w:rPr>
+      </w:pPr>
+      <w:r>
+        <w:rPr>
+          <w:rFonts w:eastAsiaTheme="minorEastAsia"/>
+          <w:lang w:val="en-US"/>
+        </w:rPr>
+        <w:t>17</w:t>
+      </w:r>
+      <w:r>
+        <w:rPr>
+          <w:rFonts w:eastAsiaTheme="minorEastAsia"/>
+          <w:lang w:val="en-US"/>
+        </w:rPr>
+        <w:t>h</w:t>
+      </w:r>
+      <w:proofErr w:type="gramStart"/>
+      <w:r>
+        <w:rPr>
+          <w:rFonts w:eastAsiaTheme="minorEastAsia"/>
+          <w:lang w:val="en-US"/>
+        </w:rPr>
+        <w:t>30 ,</w:t>
+      </w:r>
+      <w:proofErr w:type="gramEnd"/>
+      <w:r>
+        <w:rPr>
+          <w:rFonts w:eastAsiaTheme="minorEastAsia"/>
+          <w:lang w:val="en-US"/>
+        </w:rPr>
+        <w:t xml:space="preserve"> need to finish the hill cipher first so:</w:t>
+      </w:r>
+    </w:p>
+    <w:p>
+      <w:pPr>
+        <w:rPr>
+          <w:u w:val="single"/>
+          <w:lang w:val="en-US"/>
+        </w:rPr>
+      </w:pPr>
+      <w:r>
+        <w:rPr>
+          <w:u w:val="single"/>
+          <w:lang w:val="en-US"/>
+        </w:rPr>
+        <w:t>Key recovery modulo 26</w:t>
+      </w:r>
+      <w:r>
+        <w:rPr>
+          <w:u w:val="single"/>
+          <w:lang w:val="en-US"/>
+        </w:rPr>
+        <w:t>:</w:t>
+      </w:r>
+    </w:p>
+    <w:p>
+      <w:pPr>
+        <w:rPr>
+          <w:color w:val="FF0000"/>
+          <w:u w:val="single"/>
+          <w:lang w:val="en-US"/>
+        </w:rPr>
+      </w:pPr>
+      <w:r>
+        <w:rPr>
+          <w:color w:val="FF0000"/>
+          <w:u w:val="single"/>
+          <w:lang w:val="en-US"/>
+        </w:rPr>
+        <w:t xml:space="preserve">Why are they saying that we need to use K to get Xi as we are getting </w:t>
+      </w:r>
+      <w:proofErr w:type="gramStart"/>
+      <w:r>
+        <w:rPr>
+          <w:color w:val="FF0000"/>
+          <w:u w:val="single"/>
+          <w:lang w:val="en-US"/>
+        </w:rPr>
+        <w:t>them ?</w:t>
+      </w:r>
+      <w:proofErr w:type="gramEnd"/>
+    </w:p>
+    <w:p>
+      <w:pPr>
+        <w:rPr>
+          <w:rFonts w:eastAsiaTheme="minorEastAsia"/>
+          <w:lang w:val="en-US"/>
+        </w:rPr>
+      </w:pPr>
+      <w:r>
+        <w:rPr>
+          <w:rFonts w:eastAsiaTheme="minorEastAsia"/>
+          <w:lang w:val="en-US"/>
+        </w:rPr>
+        <w:t>SO after recover key matrix in 2/2Z by having all cipher Y</w:t>
+      </w:r>
+      <w:proofErr w:type="gramStart"/>
+      <w:r>
+        <w:rPr>
+          <w:rFonts w:eastAsiaTheme="minorEastAsia"/>
+          <w:lang w:val="en-US"/>
+        </w:rPr>
+        <w:t>1,..</w:t>
+      </w:r>
+      <w:proofErr w:type="gramEnd"/>
+      <w:r>
+        <w:rPr>
+          <w:rFonts w:eastAsiaTheme="minorEastAsia"/>
+          <w:lang w:val="en-US"/>
+        </w:rPr>
+        <w:t>,YN and all plain texts X1,…,XN. One way is to use research in Z/Z</w:t>
+      </w:r>
+      <w:proofErr w:type="gramStart"/>
+      <w:r>
+        <w:rPr>
+          <w:rFonts w:eastAsiaTheme="minorEastAsia"/>
+          <w:lang w:val="en-US"/>
+        </w:rPr>
+        <w:t>13 ,</w:t>
+      </w:r>
+      <w:proofErr w:type="gramEnd"/>
+      <w:r>
+        <w:rPr>
+          <w:rFonts w:eastAsiaTheme="minorEastAsia"/>
+          <w:lang w:val="en-US"/>
+        </w:rPr>
+        <w:t xml:space="preserve"> but we believe here it’s possible to find Z/26Z without using Z/13Z.</w:t>
+      </w:r>
+    </w:p>
+    <w:p>
+      <w:pPr>
+        <w:rPr>
+          <w:rFonts w:eastAsiaTheme="minorEastAsia"/>
+          <w:lang w:val="en-US"/>
+        </w:rPr>
+      </w:pPr>
+      <w:r>
+        <w:rPr>
+          <w:rFonts w:eastAsiaTheme="minorEastAsia"/>
+          <w:lang w:val="en-US"/>
+        </w:rPr>
+        <w:t xml:space="preserve">We use a hash map using a very long </w:t>
+      </w:r>
+      <w:proofErr w:type="gramStart"/>
+      <w:r>
+        <w:rPr>
+          <w:rFonts w:eastAsiaTheme="minorEastAsia"/>
+          <w:lang w:val="en-US"/>
+        </w:rPr>
+        <w:t>text ,</w:t>
+      </w:r>
+      <w:proofErr w:type="gramEnd"/>
+      <w:r>
+        <w:rPr>
+          <w:rFonts w:eastAsiaTheme="minorEastAsia"/>
+          <w:lang w:val="en-US"/>
+        </w:rPr>
+        <w:t xml:space="preserve"> then search for mapping between segment of ref text and plain text modulo 2.</w:t>
+      </w:r>
+    </w:p>
+    <w:p>
+      <w:pPr>
+        <w:rPr>
+          <w:rFonts w:eastAsiaTheme="minorEastAsia"/>
+          <w:lang w:val="en-US"/>
+        </w:rPr>
+      </w:pPr>
+      <w:r>
+        <w:rPr>
+          <w:rFonts w:eastAsiaTheme="minorEastAsia"/>
+          <w:lang w:val="en-US"/>
+        </w:rPr>
+        <w:lastRenderedPageBreak/>
+        <w:t xml:space="preserve">To do the hash table what we do is: (if n is the length of segment) </w:t>
+      </w:r>
+    </w:p>
+    <w:p>
+      <w:pPr>
+        <w:rPr>
+          <w:rFonts w:eastAsiaTheme="minorEastAsia"/>
+          <w:lang w:val="en-US"/>
+        </w:rPr>
+      </w:pPr>
+      <w:proofErr w:type="gramStart"/>
+      <w:r>
+        <w:rPr>
+          <w:rFonts w:eastAsiaTheme="minorEastAsia"/>
+          <w:lang w:val="en-US"/>
+        </w:rPr>
+        <w:t>#(</w:t>
+      </w:r>
+      <w:proofErr w:type="spellStart"/>
+      <w:proofErr w:type="gramEnd"/>
+      <w:r>
+        <w:rPr>
+          <w:rFonts w:eastAsiaTheme="minorEastAsia"/>
+          <w:lang w:val="en-US"/>
+        </w:rPr>
+        <w:t>seg</w:t>
+      </w:r>
+      <w:proofErr w:type="spellEnd"/>
+      <w:r>
+        <w:rPr>
+          <w:rFonts w:eastAsiaTheme="minorEastAsia"/>
+          <w:lang w:val="en-US"/>
+        </w:rPr>
+        <w:t xml:space="preserve"> in ref) = </w:t>
+      </w:r>
+      <w:proofErr w:type="spellStart"/>
+      <w:r>
+        <w:rPr>
+          <w:rFonts w:eastAsiaTheme="minorEastAsia"/>
+          <w:lang w:val="en-US"/>
+        </w:rPr>
+        <w:t>len</w:t>
+      </w:r>
+      <w:proofErr w:type="spellEnd"/>
+      <w:r>
+        <w:rPr>
+          <w:rFonts w:eastAsiaTheme="minorEastAsia"/>
+          <w:lang w:val="en-US"/>
+        </w:rPr>
+        <w:t>(ref text) – n + 1</w:t>
+      </w:r>
+      <w:r>
+        <w:rPr>
+          <w:rFonts w:eastAsiaTheme="minorEastAsia"/>
+          <w:lang w:val="en-US"/>
+        </w:rPr>
+        <w:t xml:space="preserve"> when this is done ,we take our decrypted plaintext in Z/2Z and divide it in block too so: #(</w:t>
+      </w:r>
+      <w:proofErr w:type="spellStart"/>
+      <w:r>
+        <w:rPr>
+          <w:rFonts w:eastAsiaTheme="minorEastAsia"/>
+          <w:lang w:val="en-US"/>
+        </w:rPr>
+        <w:t>str</w:t>
+      </w:r>
+      <w:proofErr w:type="spellEnd"/>
+      <w:r>
+        <w:rPr>
+          <w:rFonts w:eastAsiaTheme="minorEastAsia"/>
+          <w:lang w:val="en-US"/>
+        </w:rPr>
+        <w:t xml:space="preserve"> in plain) = </w:t>
+      </w:r>
+      <w:proofErr w:type="spellStart"/>
+      <w:r>
+        <w:rPr>
+          <w:rFonts w:eastAsiaTheme="minorEastAsia"/>
+          <w:lang w:val="en-US"/>
+        </w:rPr>
+        <w:t>len</w:t>
+      </w:r>
+      <w:proofErr w:type="spellEnd"/>
+      <w:r>
+        <w:rPr>
+          <w:rFonts w:eastAsiaTheme="minorEastAsia"/>
+          <w:lang w:val="en-US"/>
+        </w:rPr>
+        <w:t>(plain text) – n + 1</w:t>
+      </w:r>
+    </w:p>
+    <w:p>
+      <w:pPr>
+        <w:rPr>
+          <w:rFonts w:eastAsiaTheme="minorEastAsia"/>
+          <w:lang w:val="en-US"/>
+        </w:rPr>
+      </w:pPr>
+      <w:r>
+        <w:rPr>
+          <w:rFonts w:eastAsiaTheme="minorEastAsia"/>
+          <w:lang w:val="en-US"/>
+        </w:rPr>
+        <w:t>Then we observe good matching (segment are equal before modulo 2 reduction) and bad matching (segment are different but equal modulo 2)</w:t>
+      </w:r>
+    </w:p>
+    <w:p>
+      <w:pPr>
+        <w:rPr>
+          <w:rFonts w:eastAsiaTheme="minorEastAsia"/>
+          <w:lang w:val="en-US"/>
+        </w:rPr>
+      </w:pPr>
+      <w:r>
+        <w:rPr>
+          <w:rFonts w:eastAsiaTheme="minorEastAsia"/>
+          <w:lang w:val="en-US"/>
+        </w:rPr>
+        <w:t>We assume all segment of length n are independent with the same distribution</w:t>
+      </w:r>
+    </w:p>
+    <w:p>
+      <w:pPr>
+        <w:rPr>
+          <w:rFonts w:eastAsiaTheme="minorEastAsia"/>
+          <w:lang w:val="en-US"/>
+        </w:rPr>
+      </w:pPr>
+      <w:r>
+        <w:rPr>
+          <w:rFonts w:eastAsiaTheme="minorEastAsia"/>
+          <w:u w:val="single"/>
+          <w:lang w:val="en-US"/>
+        </w:rPr>
+        <w:t xml:space="preserve">Theorem </w:t>
+      </w:r>
+      <w:proofErr w:type="spellStart"/>
+      <w:r>
+        <w:rPr>
+          <w:rFonts w:eastAsiaTheme="minorEastAsia"/>
+          <w:u w:val="single"/>
+          <w:lang w:val="en-US"/>
+        </w:rPr>
+        <w:t>rényi</w:t>
+      </w:r>
+      <w:proofErr w:type="spellEnd"/>
+      <w:r>
+        <w:rPr>
+          <w:rFonts w:eastAsiaTheme="minorEastAsia"/>
+          <w:u w:val="single"/>
+          <w:lang w:val="en-US"/>
+        </w:rPr>
+        <w:t xml:space="preserve"> entropy:</w:t>
+      </w:r>
+    </w:p>
+    <w:p>
+      <w:pPr>
+        <w:rPr>
+          <w:rFonts w:eastAsiaTheme="minorEastAsia"/>
+          <w:lang w:val="en-US"/>
+        </w:rPr>
+      </w:pPr>
+      <w:r>
+        <w:rPr>
+          <w:noProof/>
+          <w:lang w:eastAsia="fr-FR"/>
+        </w:rPr>
+        <w:drawing>
+          <wp:inline distT="0" distB="0" distL="0" distR="0">
+            <wp:extent cx="2809875" cy="457200"/>
+            <wp:effectExtent l="0" t="0" r="9525" b="0"/>
+            <wp:docPr id="2" name="Image 2" descr="H_\alpha(X)= \frac{1}{1-\alpha}\log \sum_{i=1}^nP(X = x_i)^\alpha"/>
+            <wp:cNvGraphicFramePr>
+              <a:graphicFrameLocks xmlns:a="http://schemas.openxmlformats.org/drawingml/2006/main" noChangeAspect="1"/>
+            </wp:cNvGraphicFramePr>
+            <a:graphic xmlns:a="http://schemas.openxmlformats.org/drawingml/2006/main">
+              <a:graphicData uri="http://schemas.openxmlformats.org/drawingml/2006/picture">
+                <pic:pic xmlns:pic="http://schemas.openxmlformats.org/drawingml/2006/picture">
+                  <pic:nvPicPr>
+                    <pic:cNvPr id="0" name="Picture 1" descr="H_\alpha(X)= \frac{1}{1-\alpha}\log \sum_{i=1}^nP(X = x_i)^\alpha"/>
+                    <pic:cNvPicPr>
+                      <a:picLocks noChangeAspect="1" noChangeArrowheads="1"/>
+                    </pic:cNvPicPr>
+                  </pic:nvPicPr>
+                  <pic:blipFill>
+                    <a:blip r:embed="rId5">
+                      <a:extLst>
+                        <a:ext uri="{28A0092B-C50C-407E-A947-70E740481C1C}">
+                          <a14:useLocalDpi xmlns:a14="http://schemas.microsoft.com/office/drawing/2010/main" val="0"/>
+                        </a:ext>
+                      </a:extLst>
+                    </a:blip>
+                    <a:srcRect/>
+                    <a:stretch>
+                      <a:fillRect/>
+                    </a:stretch>
+                  </pic:blipFill>
+                  <pic:spPr bwMode="auto">
+                    <a:xfrm>
+                      <a:off x="0" y="0"/>
+                      <a:ext cx="2809875" cy="457200"/>
+                    </a:xfrm>
+                    <a:prstGeom prst="rect">
+                      <a:avLst/>
+                    </a:prstGeom>
+                    <a:noFill/>
+                    <a:ln>
+                      <a:noFill/>
+                    </a:ln>
+                  </pic:spPr>
+                </pic:pic>
+              </a:graphicData>
+            </a:graphic>
+          </wp:inline>
+        </w:drawing>
+      </w:r>
+    </w:p>
+    <w:p>
+      <w:pPr>
+        <w:rPr>
+          <w:rFonts w:eastAsiaTheme="minorEastAsia"/>
+        </w:rPr>
+      </w:pPr>
+      <w:r>
+        <w:rPr>
+          <w:rFonts w:eastAsiaTheme="minorEastAsia"/>
+        </w:rPr>
+        <w:t xml:space="preserve">Dans le cas où </w:t>
+      </w:r>
+      <m:oMath>
+        <m:r>
+          <w:rPr>
+            <w:rFonts w:ascii="Cambria Math" w:eastAsiaTheme="minorEastAsia" w:hAnsi="Cambria Math"/>
+            <w:lang w:val="en-US"/>
+          </w:rPr>
+          <m:t>α</m:t>
+        </m:r>
+        <m:r>
+          <w:rPr>
+            <w:rFonts w:ascii="Cambria Math" w:eastAsiaTheme="minorEastAsia" w:hAnsi="Cambria Math"/>
+          </w:rPr>
+          <m:t xml:space="preserve">=2 </m:t>
+        </m:r>
+        <m:r>
+          <w:rPr>
+            <w:rFonts w:ascii="Cambria Math" w:eastAsiaTheme="minorEastAsia" w:hAnsi="Cambria Math"/>
+            <w:lang w:val="en-US"/>
+          </w:rPr>
+          <m:t>on</m:t>
+        </m:r>
+        <m:r>
+          <w:rPr>
+            <w:rFonts w:ascii="Cambria Math" w:eastAsiaTheme="minorEastAsia" w:hAnsi="Cambria Math"/>
+          </w:rPr>
+          <m:t xml:space="preserve"> </m:t>
+        </m:r>
+        <m:r>
+          <w:rPr>
+            <w:rFonts w:ascii="Cambria Math" w:eastAsiaTheme="minorEastAsia" w:hAnsi="Cambria Math"/>
+            <w:lang w:val="en-US"/>
+          </w:rPr>
+          <m:t>a</m:t>
+        </m:r>
+        <m:r>
+          <w:rPr>
+            <w:rFonts w:ascii="Cambria Math" w:eastAsiaTheme="minorEastAsia" w:hAnsi="Cambria Math"/>
+          </w:rPr>
+          <m:t xml:space="preserve">: </m:t>
+        </m:r>
+        <m:sSub>
+          <m:sSubPr>
+            <m:ctrlPr>
+              <w:rPr>
+                <w:rFonts w:ascii="Cambria Math" w:eastAsiaTheme="minorEastAsia" w:hAnsi="Cambria Math"/>
+                <w:i/>
+              </w:rPr>
+            </m:ctrlPr>
+          </m:sSubPr>
+          <m:e>
+            <m:r>
+              <w:rPr>
+                <w:rFonts w:ascii="Cambria Math" w:eastAsiaTheme="minorEastAsia" w:hAnsi="Cambria Math"/>
+              </w:rPr>
+              <m:t>H</m:t>
+            </m:r>
+          </m:e>
+          <m:sub>
+            <m:r>
+              <w:rPr>
+                <w:rFonts w:ascii="Cambria Math" w:eastAsiaTheme="minorEastAsia" w:hAnsi="Cambria Math"/>
+              </w:rPr>
+              <m:t>2</m:t>
+            </m:r>
+          </m:sub>
+        </m:sSub>
+        <m:d>
+          <m:dPr>
+            <m:ctrlPr>
+              <w:rPr>
+                <w:rFonts w:ascii="Cambria Math" w:eastAsiaTheme="minorEastAsia" w:hAnsi="Cambria Math"/>
+                <w:i/>
+              </w:rPr>
+            </m:ctrlPr>
+          </m:dPr>
+          <m:e>
+            <m:r>
+              <w:rPr>
+                <w:rFonts w:ascii="Cambria Math" w:eastAsiaTheme="minorEastAsia" w:hAnsi="Cambria Math"/>
+              </w:rPr>
+              <m:t>x</m:t>
+            </m:r>
+          </m:e>
+        </m:d>
+        <m:r>
+          <w:rPr>
+            <w:rFonts w:ascii="Cambria Math" w:eastAsiaTheme="minorEastAsia" w:hAnsi="Cambria Math"/>
+          </w:rPr>
+          <m:t>=-</m:t>
+        </m:r>
+        <m:r>
+          <m:rPr>
+            <m:sty m:val="p"/>
+          </m:rPr>
+          <w:rPr>
+            <w:rFonts w:ascii="Cambria Math" w:eastAsiaTheme="minorEastAsia" w:hAnsi="Cambria Math"/>
+          </w:rPr>
+          <m:t>log⁡</m:t>
+        </m:r>
+        <m:r>
+          <w:rPr>
+            <w:rFonts w:ascii="Cambria Math" w:eastAsiaTheme="minorEastAsia" w:hAnsi="Cambria Math"/>
+          </w:rPr>
+          <m:t>_2(</m:t>
+        </m:r>
+        <m:nary>
+          <m:naryPr>
+            <m:chr m:val="∑"/>
+            <m:limLoc m:val="undOvr"/>
+            <m:grow m:val="1"/>
+            <m:ctrlPr>
+              <w:rPr>
+                <w:rFonts w:ascii="Cambria Math" w:eastAsiaTheme="minorEastAsia" w:hAnsi="Cambria Math"/>
+                <w:i/>
+              </w:rPr>
+            </m:ctrlPr>
+          </m:naryPr>
+          <m:sub>
+            <m:r>
+              <w:rPr>
+                <w:rFonts w:ascii="Cambria Math" w:eastAsiaTheme="minorEastAsia" w:hAnsi="Cambria Math"/>
+              </w:rPr>
+              <m:t>i=1</m:t>
+            </m:r>
+          </m:sub>
+          <m:sup>
+            <m:r>
+              <w:rPr>
+                <w:rFonts w:ascii="Cambria Math" w:eastAsiaTheme="minorEastAsia" w:hAnsi="Cambria Math"/>
+              </w:rPr>
+              <m:t>n</m:t>
+            </m:r>
+          </m:sup>
+          <m:e>
+            <m:sSup>
+              <m:sSupPr>
+                <m:ctrlPr>
+                  <w:rPr>
+                    <w:rFonts w:ascii="Cambria Math" w:eastAsiaTheme="minorEastAsia" w:hAnsi="Cambria Math"/>
+                    <w:i/>
+                  </w:rPr>
+                </m:ctrlPr>
+              </m:sSupPr>
+              <m:e>
+                <m:func>
+                  <m:funcPr>
+                    <m:ctrlPr>
+                      <w:rPr>
+                        <w:rFonts w:ascii="Cambria Math" w:eastAsiaTheme="minorEastAsia" w:hAnsi="Cambria Math"/>
+                      </w:rPr>
+                    </m:ctrlPr>
+                  </m:funcPr>
+                  <m:fName>
+                    <m:r>
+                      <m:rPr>
+                        <m:sty m:val="p"/>
+                      </m:rPr>
+                      <w:rPr>
+                        <w:rFonts w:ascii="Cambria Math" w:eastAsiaTheme="minorEastAsia" w:hAnsi="Cambria Math"/>
+                      </w:rPr>
+                      <m:t>Pr</m:t>
+                    </m:r>
+                  </m:fName>
+                  <m:e>
+                    <m:d>
+                      <m:dPr>
+                        <m:ctrlPr>
+                          <w:rPr>
+                            <w:rFonts w:ascii="Cambria Math" w:eastAsiaTheme="minorEastAsia" w:hAnsi="Cambria Math"/>
+                            <w:i/>
+                          </w:rPr>
+                        </m:ctrlPr>
+                      </m:dPr>
+                      <m:e>
+                        <m:r>
+                          <w:rPr>
+                            <w:rFonts w:ascii="Cambria Math" w:eastAsiaTheme="minorEastAsia" w:hAnsi="Cambria Math"/>
+                          </w:rPr>
+                          <m:t>X=i</m:t>
+                        </m:r>
+                      </m:e>
+                    </m:d>
+                  </m:e>
+                </m:func>
+              </m:e>
+              <m:sup>
+                <m:r>
+                  <w:rPr>
+                    <w:rFonts w:ascii="Cambria Math" w:eastAsiaTheme="minorEastAsia" w:hAnsi="Cambria Math"/>
+                  </w:rPr>
+                  <m:t>2</m:t>
+                </m:r>
+              </m:sup>
+            </m:sSup>
+            <m:r>
+              <w:rPr>
+                <w:rFonts w:ascii="Cambria Math" w:eastAsiaTheme="minorEastAsia" w:hAnsi="Cambria Math"/>
+              </w:rPr>
+              <m:t>)=</m:t>
+            </m:r>
+          </m:e>
+        </m:nary>
+      </m:oMath>
+      <w:r>
+        <w:rPr>
+          <w:rFonts w:eastAsiaTheme="minorEastAsia"/>
+        </w:rPr>
+        <w:t xml:space="preserve"> -log_2Pr(a=b)</w:t>
+      </w:r>
+    </w:p>
+    <w:p>
+      <w:pPr>
+        <w:rPr>
+          <w:rFonts w:eastAsiaTheme="minorEastAsia"/>
+          <w:lang w:val="en-US"/>
+        </w:rPr>
+      </w:pPr>
+      <w:proofErr w:type="gramStart"/>
+      <w:r>
+        <w:rPr>
+          <w:rFonts w:eastAsiaTheme="minorEastAsia"/>
+          <w:lang w:val="en-US"/>
+        </w:rPr>
+        <w:t>E(</w:t>
+      </w:r>
+      <w:proofErr w:type="gramEnd"/>
+      <w:r>
+        <w:rPr>
+          <w:rFonts w:eastAsiaTheme="minorEastAsia"/>
+          <w:lang w:val="en-US"/>
+        </w:rPr>
+        <w:t>#good matching) = (#segment in referenc</w:t>
+      </w:r>
+      <w:r>
+        <w:rPr>
+          <w:rFonts w:eastAsiaTheme="minorEastAsia"/>
+          <w:lang w:val="en-US"/>
+        </w:rPr>
+        <w:t xml:space="preserve">e) * (#segment in plaintext) * </w:t>
+      </w:r>
+      <m:oMath>
+        <m:sSup>
+          <m:sSupPr>
+            <m:ctrlPr>
+              <w:rPr>
+                <w:rFonts w:ascii="Cambria Math" w:eastAsiaTheme="minorEastAsia" w:hAnsi="Cambria Math"/>
+                <w:i/>
+                <w:lang w:val="en-US"/>
+              </w:rPr>
+            </m:ctrlPr>
+          </m:sSupPr>
+          <m:e>
+            <m:r>
+              <w:rPr>
+                <w:rFonts w:ascii="Cambria Math" w:eastAsiaTheme="minorEastAsia" w:hAnsi="Cambria Math"/>
+                <w:lang w:val="en-US"/>
+              </w:rPr>
+              <m:t>2</m:t>
+            </m:r>
+          </m:e>
+          <m:sup>
+            <m:r>
+              <w:rPr>
+                <w:rFonts w:ascii="Cambria Math" w:eastAsiaTheme="minorEastAsia" w:hAnsi="Cambria Math"/>
+                <w:lang w:val="en-US"/>
+              </w:rPr>
+              <m:t>-</m:t>
+            </m:r>
+            <m:sSub>
+              <m:sSubPr>
+                <m:ctrlPr>
+                  <w:rPr>
+                    <w:rFonts w:ascii="Cambria Math" w:eastAsiaTheme="minorEastAsia" w:hAnsi="Cambria Math"/>
+                    <w:i/>
+                  </w:rPr>
+                </m:ctrlPr>
+              </m:sSubPr>
+              <m:e>
+                <m:r>
+                  <w:rPr>
+                    <w:rFonts w:ascii="Cambria Math" w:eastAsiaTheme="minorEastAsia" w:hAnsi="Cambria Math"/>
+                  </w:rPr>
+                  <m:t>H</m:t>
+                </m:r>
+              </m:e>
+              <m:sub>
+                <m:r>
+                  <w:rPr>
+                    <w:rFonts w:ascii="Cambria Math" w:eastAsiaTheme="minorEastAsia" w:hAnsi="Cambria Math"/>
+                    <w:lang w:val="en-US"/>
+                  </w:rPr>
+                  <m:t>2</m:t>
+                </m:r>
+              </m:sub>
+            </m:sSub>
+            <m:d>
+              <m:dPr>
+                <m:ctrlPr>
+                  <w:rPr>
+                    <w:rFonts w:ascii="Cambria Math" w:eastAsiaTheme="minorEastAsia" w:hAnsi="Cambria Math"/>
+                    <w:i/>
+                  </w:rPr>
+                </m:ctrlPr>
+              </m:dPr>
+              <m:e>
+                <m:r>
+                  <w:rPr>
+                    <w:rFonts w:ascii="Cambria Math" w:eastAsiaTheme="minorEastAsia" w:hAnsi="Cambria Math"/>
+                  </w:rPr>
+                  <m:t>x</m:t>
+                </m:r>
+              </m:e>
+            </m:d>
+          </m:sup>
+        </m:sSup>
+      </m:oMath>
+      <w:r>
+        <w:rPr>
+          <w:rFonts w:eastAsiaTheme="minorEastAsia"/>
+          <w:lang w:val="en-US"/>
+        </w:rPr>
+        <w:t xml:space="preserve"> </w:t>
+      </w:r>
+      <m:oMath>
+        <m:r>
+          <w:rPr>
+            <w:rFonts w:ascii="Cambria Math" w:eastAsiaTheme="minorEastAsia" w:hAnsi="Cambria Math"/>
+            <w:lang w:val="en-US"/>
+          </w:rPr>
+          <m:t>≈</m:t>
+        </m:r>
+      </m:oMath>
+      <w:r>
+        <w:rPr>
+          <w:rFonts w:eastAsiaTheme="minorEastAsia"/>
+          <w:lang w:val="en-US"/>
+        </w:rPr>
+        <w:t xml:space="preserve"> |reference text| * |plain text|* </w:t>
+      </w:r>
+      <w:proofErr w:type="spellStart"/>
+      <w:r>
+        <w:rPr>
+          <w:rFonts w:eastAsiaTheme="minorEastAsia"/>
+          <w:lang w:val="en-US"/>
+        </w:rPr>
+        <w:t>Pr</w:t>
+      </w:r>
+      <w:proofErr w:type="spellEnd"/>
+      <w:r>
+        <w:rPr>
+          <w:rFonts w:eastAsiaTheme="minorEastAsia"/>
+          <w:lang w:val="en-US"/>
+        </w:rPr>
+        <w:t>(a=b)</w:t>
+      </w:r>
+    </w:p>
+    <w:p>
+      <w:pPr>
+        <w:rPr>
+          <w:rFonts w:eastAsiaTheme="minorEastAsia"/>
+          <w:lang w:val="en-US"/>
+        </w:rPr>
+      </w:pPr>
+      <w:r>
+        <w:rPr>
+          <w:rFonts w:eastAsiaTheme="minorEastAsia"/>
+          <w:lang w:val="en-US"/>
+        </w:rPr>
+        <w:t xml:space="preserve">The probability (in the English text to </w:t>
+      </w:r>
+      <w:proofErr w:type="gramStart"/>
+      <w:r>
+        <w:rPr>
+          <w:rFonts w:eastAsiaTheme="minorEastAsia"/>
+          <w:lang w:val="en-US"/>
+        </w:rPr>
+        <w:t>fin )</w:t>
+      </w:r>
+      <w:proofErr w:type="gramEnd"/>
+      <w:r>
+        <w:rPr>
+          <w:rFonts w:eastAsiaTheme="minorEastAsia"/>
+          <w:lang w:val="en-US"/>
+        </w:rPr>
+        <w:t xml:space="preserve"> to find two segment with following occurrence = </w:t>
+      </w:r>
+      <m:oMath>
+        <m:sSup>
+          <m:sSupPr>
+            <m:ctrlPr>
+              <w:rPr>
+                <w:rFonts w:ascii="Cambria Math" w:eastAsiaTheme="minorEastAsia" w:hAnsi="Cambria Math"/>
+                <w:i/>
+                <w:lang w:val="en-US"/>
+              </w:rPr>
+            </m:ctrlPr>
+          </m:sSupPr>
+          <m:e>
+            <m:r>
+              <m:rPr>
+                <m:sty m:val="p"/>
+              </m:rPr>
+              <w:rPr>
+                <w:rFonts w:ascii="Cambria Math" w:eastAsiaTheme="minorEastAsia" w:hAnsi="Cambria Math"/>
+                <w:lang w:val="en-US"/>
+              </w:rPr>
+              <m:t>0,062</m:t>
+            </m:r>
+          </m:e>
+          <m:sup>
+            <m:r>
+              <w:rPr>
+                <w:rFonts w:ascii="Cambria Math" w:eastAsiaTheme="minorEastAsia" w:hAnsi="Cambria Math"/>
+                <w:lang w:val="en-US"/>
+              </w:rPr>
+              <m:t>n</m:t>
+            </m:r>
+          </m:sup>
+        </m:sSup>
+      </m:oMath>
+      <w:r>
+        <w:rPr>
+          <w:rFonts w:eastAsiaTheme="minorEastAsia"/>
+          <w:lang w:val="en-US"/>
+        </w:rPr>
+        <w:t xml:space="preserve"> and so </w:t>
+      </w:r>
+      <m:oMath>
+        <m:sSub>
+          <m:sSubPr>
+            <m:ctrlPr>
+              <w:rPr>
+                <w:rFonts w:ascii="Cambria Math" w:eastAsiaTheme="minorEastAsia" w:hAnsi="Cambria Math"/>
+                <w:i/>
+              </w:rPr>
+            </m:ctrlPr>
+          </m:sSubPr>
+          <m:e>
+            <m:r>
+              <w:rPr>
+                <w:rFonts w:ascii="Cambria Math" w:eastAsiaTheme="minorEastAsia" w:hAnsi="Cambria Math"/>
+              </w:rPr>
+              <m:t>H</m:t>
+            </m:r>
+          </m:e>
+          <m:sub>
+            <m:r>
+              <w:rPr>
+                <w:rFonts w:ascii="Cambria Math" w:eastAsiaTheme="minorEastAsia" w:hAnsi="Cambria Math"/>
+                <w:lang w:val="en-US"/>
+              </w:rPr>
+              <m:t>2</m:t>
+            </m:r>
+          </m:sub>
+        </m:sSub>
+        <m:d>
+          <m:dPr>
+            <m:ctrlPr>
+              <w:rPr>
+                <w:rFonts w:ascii="Cambria Math" w:eastAsiaTheme="minorEastAsia" w:hAnsi="Cambria Math"/>
+                <w:i/>
+              </w:rPr>
+            </m:ctrlPr>
+          </m:dPr>
+          <m:e>
+            <m:r>
+              <w:rPr>
+                <w:rFonts w:ascii="Cambria Math" w:eastAsiaTheme="minorEastAsia" w:hAnsi="Cambria Math"/>
+              </w:rPr>
+              <m:t>x</m:t>
+            </m:r>
+          </m:e>
+        </m:d>
+        <m:r>
+          <w:rPr>
+            <w:rFonts w:ascii="Cambria Math" w:eastAsiaTheme="minorEastAsia" w:hAnsi="Cambria Math"/>
+            <w:lang w:val="en-US"/>
+          </w:rPr>
+          <m:t>= -</m:t>
+        </m:r>
+        <m:r>
+          <m:rPr>
+            <m:sty m:val="p"/>
+          </m:rPr>
+          <w:rPr>
+            <w:rFonts w:ascii="Cambria Math" w:eastAsiaTheme="minorEastAsia" w:hAnsi="Cambria Math"/>
+            <w:lang w:val="en-US"/>
+          </w:rPr>
+          <m:t>log⁡</m:t>
+        </m:r>
+        <m:r>
+          <w:rPr>
+            <w:rFonts w:ascii="Cambria Math" w:eastAsiaTheme="minorEastAsia" w:hAnsi="Cambria Math"/>
+            <w:lang w:val="en-US"/>
+          </w:rPr>
+          <m:t>_2</m:t>
+        </m:r>
+      </m:oMath>
+      <w:r>
+        <w:rPr>
+          <w:rFonts w:eastAsiaTheme="minorEastAsia"/>
+          <w:lang w:val="en-US"/>
+        </w:rPr>
+        <w:t>(</w:t>
+      </w:r>
+      <m:oMath>
+        <m:sSup>
+          <m:sSupPr>
+            <m:ctrlPr>
+              <w:rPr>
+                <w:rFonts w:ascii="Cambria Math" w:eastAsiaTheme="minorEastAsia" w:hAnsi="Cambria Math"/>
+                <w:i/>
+                <w:lang w:val="en-US"/>
+              </w:rPr>
+            </m:ctrlPr>
+          </m:sSupPr>
+          <m:e>
+            <m:r>
+              <m:rPr>
+                <m:sty m:val="p"/>
+              </m:rPr>
+              <w:rPr>
+                <w:rFonts w:ascii="Cambria Math" w:eastAsiaTheme="minorEastAsia" w:hAnsi="Cambria Math"/>
+                <w:lang w:val="en-US"/>
+              </w:rPr>
+              <m:t>0,062</m:t>
+            </m:r>
+          </m:e>
+          <m:sup>
+            <m:r>
+              <w:rPr>
+                <w:rFonts w:ascii="Cambria Math" w:eastAsiaTheme="minorEastAsia" w:hAnsi="Cambria Math"/>
+                <w:lang w:val="en-US"/>
+              </w:rPr>
+              <m:t>n</m:t>
+            </m:r>
+          </m:sup>
+        </m:sSup>
+        <m:r>
+          <w:rPr>
+            <w:rFonts w:ascii="Cambria Math" w:eastAsiaTheme="minorEastAsia" w:hAnsi="Cambria Math"/>
+            <w:lang w:val="en-US"/>
+          </w:rPr>
+          <m:t>)= n*4.012</m:t>
+        </m:r>
+      </m:oMath>
+    </w:p>
+    <w:p>
+      <w:pPr>
+        <w:rPr>
+          <w:rFonts w:eastAsiaTheme="minorEastAsia"/>
+          <w:lang w:val="en-US"/>
+        </w:rPr>
+      </w:pPr>
+      <w:r>
+        <w:rPr>
+          <w:rFonts w:eastAsiaTheme="minorEastAsia"/>
+          <w:lang w:val="en-US"/>
+        </w:rPr>
+        <w:t xml:space="preserve">We take </w:t>
+      </w:r>
+      <m:oMath>
+        <m:sSub>
+          <m:sSubPr>
+            <m:ctrlPr>
+              <w:rPr>
+                <w:rFonts w:ascii="Cambria Math" w:eastAsiaTheme="minorEastAsia" w:hAnsi="Cambria Math"/>
+                <w:i/>
+              </w:rPr>
+            </m:ctrlPr>
+          </m:sSubPr>
+          <m:e>
+            <m:r>
+              <w:rPr>
+                <w:rFonts w:ascii="Cambria Math" w:eastAsiaTheme="minorEastAsia" w:hAnsi="Cambria Math"/>
+              </w:rPr>
+              <m:t>H</m:t>
+            </m:r>
+          </m:e>
+          <m:sub>
+            <m:r>
+              <w:rPr>
+                <w:rFonts w:ascii="Cambria Math" w:eastAsiaTheme="minorEastAsia" w:hAnsi="Cambria Math"/>
+                <w:lang w:val="en-US"/>
+              </w:rPr>
+              <m:t>2</m:t>
+            </m:r>
+          </m:sub>
+        </m:sSub>
+        <m:d>
+          <m:dPr>
+            <m:ctrlPr>
+              <w:rPr>
+                <w:rFonts w:ascii="Cambria Math" w:eastAsiaTheme="minorEastAsia" w:hAnsi="Cambria Math"/>
+                <w:i/>
+              </w:rPr>
+            </m:ctrlPr>
+          </m:dPr>
+          <m:e>
+            <m:r>
+              <w:rPr>
+                <w:rFonts w:ascii="Cambria Math" w:eastAsiaTheme="minorEastAsia" w:hAnsi="Cambria Math"/>
+              </w:rPr>
+              <m:t>x</m:t>
+            </m:r>
+            <m:r>
+              <w:rPr>
+                <w:rFonts w:ascii="Cambria Math" w:eastAsiaTheme="minorEastAsia" w:hAnsi="Cambria Math"/>
+                <w:lang w:val="en-US"/>
+              </w:rPr>
+              <m:t xml:space="preserve"> </m:t>
+            </m:r>
+            <m:r>
+              <w:rPr>
+                <w:rFonts w:ascii="Cambria Math" w:eastAsiaTheme="minorEastAsia" w:hAnsi="Cambria Math"/>
+              </w:rPr>
+              <m:t>mod</m:t>
+            </m:r>
+            <m:r>
+              <w:rPr>
+                <w:rFonts w:ascii="Cambria Math" w:eastAsiaTheme="minorEastAsia" w:hAnsi="Cambria Math"/>
+                <w:lang w:val="en-US"/>
+              </w:rPr>
+              <m:t xml:space="preserve"> 2</m:t>
+            </m:r>
+          </m:e>
+        </m:d>
+        <m:r>
+          <w:rPr>
+            <w:rFonts w:ascii="Cambria Math" w:eastAsiaTheme="minorEastAsia" w:hAnsi="Cambria Math"/>
+            <w:lang w:val="en-US"/>
+          </w:rPr>
+          <m:t>≈</m:t>
+        </m:r>
+        <m:r>
+          <w:rPr>
+            <w:rFonts w:ascii="Cambria Math" w:eastAsiaTheme="minorEastAsia" w:hAnsi="Cambria Math"/>
+          </w:rPr>
+          <m:t>n</m:t>
+        </m:r>
+        <m:r>
+          <w:rPr>
+            <w:rFonts w:ascii="Cambria Math" w:eastAsiaTheme="minorEastAsia" w:hAnsi="Cambria Math"/>
+            <w:lang w:val="en-US"/>
+          </w:rPr>
+          <m:t xml:space="preserve">  </m:t>
+        </m:r>
+      </m:oMath>
+      <w:r>
+        <w:rPr>
+          <w:rFonts w:eastAsiaTheme="minorEastAsia"/>
+          <w:lang w:val="en-US"/>
+        </w:rPr>
+        <w:t>(from experiment 2)</w:t>
+      </w:r>
+    </w:p>
+    <w:p>
+      <w:pPr>
+        <w:rPr>
+          <w:rFonts w:eastAsiaTheme="minorEastAsia"/>
+          <w:lang w:val="en-US"/>
+        </w:rPr>
+      </w:pPr>
+      <w:proofErr w:type="gramStart"/>
+      <w:r>
+        <w:rPr>
+          <w:rFonts w:eastAsiaTheme="minorEastAsia"/>
+          <w:lang w:val="en-US"/>
+        </w:rPr>
+        <w:t>E(</w:t>
+      </w:r>
+      <w:proofErr w:type="gramEnd"/>
+      <w:r>
+        <w:rPr>
+          <w:rFonts w:eastAsiaTheme="minorEastAsia"/>
+          <w:lang w:val="en-US"/>
+        </w:rPr>
+        <w:t>#all matching)</w:t>
+      </w:r>
+      <m:oMath>
+        <m:r>
+          <w:rPr>
+            <w:rFonts w:ascii="Cambria Math" w:eastAsiaTheme="minorEastAsia" w:hAnsi="Cambria Math"/>
+            <w:lang w:val="en-US"/>
+          </w:rPr>
+          <m:t xml:space="preserve"> </m:t>
+        </m:r>
+        <m:r>
+          <w:rPr>
+            <w:rFonts w:ascii="Cambria Math" w:eastAsiaTheme="minorEastAsia" w:hAnsi="Cambria Math"/>
+            <w:lang w:val="en-US"/>
+          </w:rPr>
+          <m:t>≈</m:t>
+        </m:r>
+      </m:oMath>
+      <w:r>
+        <w:rPr>
+          <w:rFonts w:eastAsiaTheme="minorEastAsia"/>
+          <w:lang w:val="en-US"/>
+        </w:rPr>
+        <w:t xml:space="preserve"> |reference text| * |plaintext| * </w:t>
+      </w:r>
+      <m:oMath>
+        <m:r>
+          <w:rPr>
+            <w:rFonts w:ascii="Cambria Math" w:eastAsiaTheme="minorEastAsia" w:hAnsi="Cambria Math"/>
+            <w:lang w:val="en-US"/>
+          </w:rPr>
+          <m:t>0,</m:t>
+        </m:r>
+        <m:sSup>
+          <m:sSupPr>
+            <m:ctrlPr>
+              <w:rPr>
+                <w:rFonts w:ascii="Cambria Math" w:eastAsiaTheme="minorEastAsia" w:hAnsi="Cambria Math"/>
+                <w:i/>
+                <w:lang w:val="en-US"/>
+              </w:rPr>
+            </m:ctrlPr>
+          </m:sSupPr>
+          <m:e>
+            <m:r>
+              <w:rPr>
+                <w:rFonts w:ascii="Cambria Math" w:eastAsiaTheme="minorEastAsia" w:hAnsi="Cambria Math"/>
+                <w:lang w:val="en-US"/>
+              </w:rPr>
+              <m:t>5</m:t>
+            </m:r>
+          </m:e>
+          <m:sup>
+            <m:r>
+              <w:rPr>
+                <w:rFonts w:ascii="Cambria Math" w:eastAsiaTheme="minorEastAsia" w:hAnsi="Cambria Math"/>
+                <w:lang w:val="en-US"/>
+              </w:rPr>
+              <m:t>n</m:t>
+            </m:r>
+          </m:sup>
+        </m:sSup>
+      </m:oMath>
+    </w:p>
+    <w:p>
+      <w:pPr>
+        <w:rPr>
+          <w:rFonts w:eastAsiaTheme="minorEastAsia"/>
+          <w:lang w:val="en-US"/>
+        </w:rPr>
+      </w:pPr>
+      <w:r>
+        <w:rPr>
+          <w:rFonts w:eastAsiaTheme="minorEastAsia"/>
+          <w:lang w:val="en-US"/>
+        </w:rPr>
+        <w:t xml:space="preserve">So the ration </w:t>
+      </w:r>
+      <w:proofErr w:type="gramStart"/>
+      <w:r>
+        <w:rPr>
+          <w:rFonts w:eastAsiaTheme="minorEastAsia"/>
+          <w:lang w:val="en-US"/>
+        </w:rPr>
+        <w:t>E(</w:t>
+      </w:r>
+      <w:proofErr w:type="gramEnd"/>
+      <w:r>
+        <w:rPr>
+          <w:rFonts w:eastAsiaTheme="minorEastAsia"/>
+          <w:lang w:val="en-US"/>
+        </w:rPr>
+        <w:t>#good matching)/E(#all matchin</w:t>
+      </w:r>
+      <w:r>
+        <w:rPr>
+          <w:rFonts w:eastAsiaTheme="minorEastAsia"/>
+          <w:lang w:val="en-US"/>
+        </w:rPr>
+        <w:t>g</w:t>
+      </w:r>
+      <w:r>
+        <w:rPr>
+          <w:rFonts w:eastAsiaTheme="minorEastAsia"/>
+          <w:lang w:val="en-US"/>
+        </w:rPr>
+        <w:t xml:space="preserve">) = </w:t>
+      </w:r>
+      <m:oMath>
+        <m:r>
+          <w:rPr>
+            <w:rFonts w:ascii="Cambria Math" w:eastAsiaTheme="minorEastAsia" w:hAnsi="Cambria Math"/>
+            <w:lang w:val="en-US"/>
+          </w:rPr>
+          <m:t>0,</m:t>
+        </m:r>
+        <m:sSup>
+          <m:sSupPr>
+            <m:ctrlPr>
+              <w:rPr>
+                <w:rFonts w:ascii="Cambria Math" w:eastAsiaTheme="minorEastAsia" w:hAnsi="Cambria Math"/>
+                <w:i/>
+                <w:lang w:val="en-US"/>
+              </w:rPr>
+            </m:ctrlPr>
+          </m:sSupPr>
+          <m:e>
+            <m:r>
+              <w:rPr>
+                <w:rFonts w:ascii="Cambria Math" w:eastAsiaTheme="minorEastAsia" w:hAnsi="Cambria Math"/>
+                <w:lang w:val="en-US"/>
+              </w:rPr>
+              <m:t>124</m:t>
+            </m:r>
+          </m:e>
+          <m:sup>
+            <m:r>
+              <w:rPr>
+                <w:rFonts w:ascii="Cambria Math" w:eastAsiaTheme="minorEastAsia" w:hAnsi="Cambria Math"/>
+                <w:lang w:val="en-US"/>
+              </w:rPr>
+              <m:t>n</m:t>
+            </m:r>
+          </m:sup>
+        </m:sSup>
+        <m:r>
+          <w:rPr>
+            <w:rFonts w:ascii="Cambria Math" w:eastAsiaTheme="minorEastAsia" w:hAnsi="Cambria Math"/>
+            <w:lang w:val="en-US"/>
+          </w:rPr>
+          <m:t>=</m:t>
+        </m:r>
+        <m:f>
+          <m:fPr>
+            <m:ctrlPr>
+              <w:rPr>
+                <w:rFonts w:ascii="Cambria Math" w:eastAsiaTheme="minorEastAsia" w:hAnsi="Cambria Math"/>
+                <w:i/>
+                <w:lang w:val="en-US"/>
+              </w:rPr>
+            </m:ctrlPr>
+          </m:fPr>
+          <m:num>
+            <m:r>
+              <w:rPr>
+                <w:rFonts w:ascii="Cambria Math" w:eastAsiaTheme="minorEastAsia" w:hAnsi="Cambria Math"/>
+                <w:lang w:val="en-US"/>
+              </w:rPr>
+              <m:t>1</m:t>
+            </m:r>
+          </m:num>
+          <m:den>
+            <m:sSup>
+              <m:sSupPr>
+                <m:ctrlPr>
+                  <w:rPr>
+                    <w:rFonts w:ascii="Cambria Math" w:eastAsiaTheme="minorEastAsia" w:hAnsi="Cambria Math"/>
+                    <w:i/>
+                    <w:lang w:val="en-US"/>
+                  </w:rPr>
+                </m:ctrlPr>
+              </m:sSupPr>
+              <m:e>
+                <m:r>
+                  <w:rPr>
+                    <w:rFonts w:ascii="Cambria Math" w:eastAsiaTheme="minorEastAsia" w:hAnsi="Cambria Math"/>
+                    <w:lang w:val="en-US"/>
+                  </w:rPr>
+                  <m:t>8</m:t>
+                </m:r>
+              </m:e>
+              <m:sup>
+                <m:r>
+                  <w:rPr>
+                    <w:rFonts w:ascii="Cambria Math" w:eastAsiaTheme="minorEastAsia" w:hAnsi="Cambria Math"/>
+                    <w:lang w:val="en-US"/>
+                  </w:rPr>
+                  <m:t>n</m:t>
+                </m:r>
+              </m:sup>
+            </m:sSup>
+          </m:den>
+        </m:f>
+      </m:oMath>
+      <w:r>
+        <w:rPr>
+          <w:rFonts w:eastAsiaTheme="minorEastAsia"/>
+          <w:lang w:val="en-US"/>
+        </w:rPr>
+        <w:t xml:space="preserve"> for independent letters.</w:t>
+      </w:r>
+    </w:p>
+    <w:p>
+      <w:pPr>
+        <w:rPr>
+          <w:rFonts w:eastAsiaTheme="minorEastAsia"/>
+          <w:lang w:val="en-US"/>
+        </w:rPr>
+      </w:pPr>
+      <w:r>
+        <w:rPr>
+          <w:rFonts w:eastAsiaTheme="minorEastAsia"/>
+          <w:lang w:val="en-US"/>
+        </w:rPr>
+        <w:t xml:space="preserve">To be clear the </w:t>
+      </w:r>
+      <w:proofErr w:type="spellStart"/>
+      <w:r>
+        <w:rPr>
+          <w:rFonts w:eastAsiaTheme="minorEastAsia"/>
+          <w:lang w:val="en-US"/>
+        </w:rPr>
+        <w:t>algo</w:t>
+      </w:r>
+      <w:proofErr w:type="spellEnd"/>
+      <w:r>
+        <w:rPr>
+          <w:rFonts w:eastAsiaTheme="minorEastAsia"/>
+          <w:lang w:val="en-US"/>
+        </w:rPr>
+        <w:t xml:space="preserve"> is as </w:t>
+      </w:r>
+      <w:proofErr w:type="gramStart"/>
+      <w:r>
+        <w:rPr>
+          <w:rFonts w:eastAsiaTheme="minorEastAsia"/>
+          <w:lang w:val="en-US"/>
+        </w:rPr>
+        <w:t>following :</w:t>
+      </w:r>
+      <w:proofErr w:type="gramEnd"/>
+    </w:p>
+    <w:p>
+      <w:pPr>
+        <w:rPr>
+          <w:rFonts w:eastAsiaTheme="minorEastAsia"/>
+          <w:lang w:val="en-US"/>
+        </w:rPr>
+      </w:pPr>
+      <w:r>
+        <w:rPr>
+          <w:rFonts w:eastAsiaTheme="minorEastAsia"/>
+          <w:lang w:val="en-US"/>
+        </w:rPr>
+        <w:t xml:space="preserve">First use algorithm </w:t>
+      </w:r>
+      <w:proofErr w:type="gramStart"/>
+      <w:r>
+        <w:rPr>
+          <w:rFonts w:eastAsiaTheme="minorEastAsia"/>
+          <w:lang w:val="en-US"/>
+        </w:rPr>
+        <w:t>1 ,</w:t>
+      </w:r>
+      <w:proofErr w:type="gramEnd"/>
+      <w:r>
+        <w:rPr>
+          <w:rFonts w:eastAsiaTheme="minorEastAsia"/>
+          <w:lang w:val="en-US"/>
+        </w:rPr>
+        <w:t xml:space="preserve"> find plaintext in Z/2Z. Then do a hash table.</w:t>
+      </w:r>
+    </w:p>
+    <w:p>
+      <w:pPr>
+        <w:rPr>
+          <w:rFonts w:eastAsiaTheme="minorEastAsia"/>
+          <w:lang w:val="en-US"/>
+        </w:rPr>
+      </w:pPr>
+      <w:r>
+        <w:rPr>
+          <w:rFonts w:eastAsiaTheme="minorEastAsia"/>
+          <w:lang w:val="en-US"/>
+        </w:rPr>
+        <w:t>Then you repeat this:</w:t>
+      </w:r>
+    </w:p>
+    <w:p>
+      <w:pPr>
+        <w:rPr>
+          <w:rFonts w:eastAsiaTheme="minorEastAsia"/>
+          <w:lang w:val="en-US"/>
+        </w:rPr>
+      </w:pPr>
+      <w:r>
+        <w:rPr>
+          <w:rFonts w:eastAsiaTheme="minorEastAsia"/>
+          <w:lang w:val="en-US"/>
+        </w:rPr>
+        <w:t xml:space="preserve">Select d </w:t>
+      </w:r>
+      <w:proofErr w:type="gramStart"/>
+      <w:r>
+        <w:rPr>
+          <w:rFonts w:eastAsiaTheme="minorEastAsia"/>
+          <w:lang w:val="en-US"/>
+        </w:rPr>
+        <w:t>matching ,</w:t>
+      </w:r>
+      <w:proofErr w:type="gramEnd"/>
+      <w:r>
+        <w:rPr>
+          <w:rFonts w:eastAsiaTheme="minorEastAsia"/>
+          <w:lang w:val="en-US"/>
+        </w:rPr>
+        <w:t xml:space="preserve"> for each of these matching (</w:t>
+      </w:r>
+      <w:proofErr w:type="spellStart"/>
+      <w:r>
+        <w:rPr>
+          <w:rFonts w:eastAsiaTheme="minorEastAsia"/>
+          <w:lang w:val="en-US"/>
+        </w:rPr>
+        <w:t>segi,stri</w:t>
+      </w:r>
+      <w:proofErr w:type="spellEnd"/>
+      <w:r>
+        <w:rPr>
+          <w:rFonts w:eastAsiaTheme="minorEastAsia"/>
+          <w:lang w:val="en-US"/>
+        </w:rPr>
+        <w:t xml:space="preserve">) : extract </w:t>
+      </w:r>
+      <w:proofErr w:type="spellStart"/>
+      <w:r>
+        <w:rPr>
+          <w:rFonts w:eastAsiaTheme="minorEastAsia"/>
+          <w:lang w:val="en-US"/>
+        </w:rPr>
+        <w:t>blocki</w:t>
+      </w:r>
+      <w:proofErr w:type="spellEnd"/>
+      <w:r>
+        <w:rPr>
+          <w:rFonts w:eastAsiaTheme="minorEastAsia"/>
+          <w:lang w:val="en-US"/>
+        </w:rPr>
+        <w:t xml:space="preserve"> from </w:t>
+      </w:r>
+      <w:proofErr w:type="spellStart"/>
+      <w:r>
+        <w:rPr>
+          <w:rFonts w:eastAsiaTheme="minorEastAsia"/>
+          <w:lang w:val="en-US"/>
+        </w:rPr>
+        <w:t>segi</w:t>
+      </w:r>
+      <w:proofErr w:type="spellEnd"/>
+      <w:r>
+        <w:rPr>
+          <w:rFonts w:eastAsiaTheme="minorEastAsia"/>
+          <w:lang w:val="en-US"/>
+        </w:rPr>
+        <w:t xml:space="preserve"> and </w:t>
+      </w:r>
+      <w:proofErr w:type="spellStart"/>
+      <w:r>
+        <w:rPr>
+          <w:rFonts w:eastAsiaTheme="minorEastAsia"/>
+          <w:lang w:val="en-US"/>
+        </w:rPr>
+        <w:t>str’I</w:t>
+      </w:r>
+      <w:proofErr w:type="spellEnd"/>
+      <w:r>
+        <w:rPr>
+          <w:rFonts w:eastAsiaTheme="minorEastAsia"/>
+          <w:lang w:val="en-US"/>
+        </w:rPr>
+        <w:t xml:space="preserve"> from </w:t>
+      </w:r>
+      <w:proofErr w:type="spellStart"/>
+      <w:r>
+        <w:rPr>
+          <w:rFonts w:eastAsiaTheme="minorEastAsia"/>
+          <w:lang w:val="en-US"/>
+        </w:rPr>
+        <w:t>stri</w:t>
+      </w:r>
+      <w:proofErr w:type="spellEnd"/>
+      <w:r>
+        <w:rPr>
+          <w:rFonts w:eastAsiaTheme="minorEastAsia"/>
+          <w:lang w:val="en-US"/>
+        </w:rPr>
+        <w:t xml:space="preserve"> and </w:t>
+      </w:r>
+      <w:proofErr w:type="spellStart"/>
+      <w:r>
+        <w:rPr>
+          <w:rFonts w:eastAsiaTheme="minorEastAsia"/>
+          <w:lang w:val="en-US"/>
+        </w:rPr>
+        <w:t>ciphertexti</w:t>
+      </w:r>
+      <w:proofErr w:type="spellEnd"/>
+      <w:r>
+        <w:rPr>
+          <w:rFonts w:eastAsiaTheme="minorEastAsia"/>
+          <w:lang w:val="en-US"/>
+        </w:rPr>
+        <w:t xml:space="preserve"> such that : K*</w:t>
+      </w:r>
+      <w:proofErr w:type="spellStart"/>
+      <w:r>
+        <w:rPr>
+          <w:rFonts w:eastAsiaTheme="minorEastAsia"/>
+          <w:lang w:val="en-US"/>
+        </w:rPr>
+        <w:t>ciphertexti</w:t>
+      </w:r>
+      <w:proofErr w:type="spellEnd"/>
+      <w:r>
+        <w:rPr>
+          <w:rFonts w:eastAsiaTheme="minorEastAsia"/>
+          <w:lang w:val="en-US"/>
+        </w:rPr>
+        <w:t xml:space="preserve"> mod 2 = </w:t>
+      </w:r>
+      <w:proofErr w:type="spellStart"/>
+      <w:r>
+        <w:rPr>
+          <w:rFonts w:eastAsiaTheme="minorEastAsia"/>
+          <w:lang w:val="en-US"/>
+        </w:rPr>
+        <w:t>blocki</w:t>
+      </w:r>
+      <w:proofErr w:type="spellEnd"/>
+    </w:p>
+    <w:p>
+      <w:pPr>
+        <w:rPr>
+          <w:rFonts w:eastAsiaTheme="minorEastAsia"/>
+          <w:lang w:val="en-US"/>
+        </w:rPr>
+      </w:pPr>
+      <w:r>
+        <w:rPr>
+          <w:rFonts w:eastAsiaTheme="minorEastAsia"/>
+          <w:lang w:val="en-US"/>
+        </w:rPr>
+        <w:t xml:space="preserve">Solve and </w:t>
+      </w:r>
+      <w:proofErr w:type="gramStart"/>
+      <w:r>
+        <w:rPr>
+          <w:rFonts w:eastAsiaTheme="minorEastAsia"/>
+          <w:lang w:val="en-US"/>
+        </w:rPr>
+        <w:t>compute ,</w:t>
+      </w:r>
+      <w:proofErr w:type="gramEnd"/>
+      <w:r>
+        <w:rPr>
+          <w:rFonts w:eastAsiaTheme="minorEastAsia"/>
+          <w:lang w:val="en-US"/>
+        </w:rPr>
+        <w:t xml:space="preserve"> the number of iteration is 1/ration which is </w:t>
+      </w:r>
+      <m:oMath>
+        <m:sSup>
+          <m:sSupPr>
+            <m:ctrlPr>
+              <w:rPr>
+                <w:rFonts w:ascii="Cambria Math" w:eastAsiaTheme="minorEastAsia" w:hAnsi="Cambria Math"/>
+                <w:i/>
+                <w:lang w:val="en-US"/>
+              </w:rPr>
+            </m:ctrlPr>
+          </m:sSupPr>
+          <m:e>
+            <m:r>
+              <w:rPr>
+                <w:rFonts w:ascii="Cambria Math" w:eastAsiaTheme="minorEastAsia" w:hAnsi="Cambria Math"/>
+                <w:lang w:val="en-US"/>
+              </w:rPr>
+              <m:t>8</m:t>
+            </m:r>
+          </m:e>
+          <m:sup>
+            <m:r>
+              <w:rPr>
+                <w:rFonts w:ascii="Cambria Math" w:eastAsiaTheme="minorEastAsia" w:hAnsi="Cambria Math"/>
+                <w:lang w:val="en-US"/>
+              </w:rPr>
+              <m:t>n</m:t>
+            </m:r>
+            <m:r>
+              <w:rPr>
+                <w:rFonts w:ascii="Cambria Math" w:eastAsiaTheme="minorEastAsia" w:hAnsi="Cambria Math"/>
+                <w:lang w:val="en-US"/>
+              </w:rPr>
+              <m:t>d</m:t>
+            </m:r>
+          </m:sup>
+        </m:sSup>
+      </m:oMath>
+    </w:p>
+    <w:p>
+      <w:pPr>
+        <w:rPr>
+          <w:u w:val="single"/>
+          <w:lang w:val="en-US"/>
+        </w:rPr>
+      </w:pPr>
+      <w:r>
+        <w:rPr>
+          <w:u w:val="single"/>
+          <w:lang w:val="en-US"/>
+        </w:rPr>
+        <w:t>Looking at experiments</w:t>
+      </w:r>
+      <w:r>
+        <w:rPr>
+          <w:u w:val="single"/>
+          <w:lang w:val="en-US"/>
+        </w:rPr>
+        <w:t>:</w:t>
+      </w:r>
+    </w:p>
+    <w:p>
+      <w:pPr>
+        <w:rPr>
+          <w:rFonts w:eastAsiaTheme="minorEastAsia"/>
+          <w:lang w:val="en-US"/>
+        </w:rPr>
+      </w:pPr>
+      <w:r>
+        <w:rPr>
+          <w:rFonts w:eastAsiaTheme="minorEastAsia"/>
+          <w:lang w:val="en-US"/>
+        </w:rPr>
+        <w:t>Only the last one is really interesting in the</w:t>
       </w:r>
       <w:bookmarkStart w:id="0" w:name="_GoBack"/>
       <w:bookmarkEnd w:id="0"/>
-      <w:r>
-        <w:rPr>
-          <w:u w:val="single"/>
-          <w:lang w:val="en-US"/>
-        </w:rPr>
-        <w:t>:</w:t>
-      </w:r>
     </w:p>
     <w:p>
       <w:pPr>

</xml_diff>